<commit_message>
slides atual e roteiro
</commit_message>
<xml_diff>
--- a/ScriptInstalacao/LINUX SHELL SCRIPT.docx
+++ b/ScriptInstalacao/LINUX SHELL SCRIPT.docx
@@ -101,114 +101,298 @@
         <w:pStyle w:val="SemEspaamento"/>
       </w:pPr>
       <w:r>
-        <w:t>#!</w:t>
-      </w:r>
+        <w:t>#! /bin/bash</w:t>
+      </w:r>
+    </w:p>
+    <w:p>
+      <w:pPr>
+        <w:pStyle w:val="SemEspaamento"/>
+      </w:pPr>
+      <w:r>
+        <w:t>which java | grep -q /usr/bin/java</w:t>
+      </w:r>
+    </w:p>
+    <w:p>
+      <w:pPr>
+        <w:pStyle w:val="SemEspaamento"/>
+      </w:pPr>
+      <w:r>
+        <w:t>if [ $? = 0 ]</w:t>
+      </w:r>
+    </w:p>
+    <w:p>
+      <w:pPr>
+        <w:pStyle w:val="SemEspaamento"/>
+      </w:pPr>
+      <w:r>
+        <w:t>then echo “ok”</w:t>
+      </w:r>
+    </w:p>
+    <w:p>
+      <w:pPr>
+        <w:pStyle w:val="SemEspaamento"/>
+      </w:pPr>
+    </w:p>
+    <w:p>
+      <w:pPr>
+        <w:pStyle w:val="SemEspaamento"/>
+        <w:shd w:val="clear" w:color="auto" w:fill="FFFFFF" w:themeFill="background1"/>
+        <w:rPr>
+          <w:color w:val="D9D9D9" w:themeColor="background1" w:themeShade="D9"/>
+        </w:rPr>
+      </w:pPr>
+      <w:r>
+        <w:rPr>
+          <w:color w:val="D9D9D9" w:themeColor="background1" w:themeShade="D9"/>
+        </w:rPr>
+        <w:t>sudo apt-get update</w:t>
+      </w:r>
+    </w:p>
+    <w:p>
+      <w:pPr>
+        <w:pStyle w:val="SemEspaamento"/>
+        <w:shd w:val="clear" w:color="auto" w:fill="FFFFFF" w:themeFill="background1"/>
+        <w:rPr>
+          <w:color w:val="D9D9D9" w:themeColor="background1" w:themeShade="D9"/>
+        </w:rPr>
+      </w:pPr>
+      <w:r>
+        <w:rPr>
+          <w:color w:val="D9D9D9" w:themeColor="background1" w:themeShade="D9"/>
+        </w:rPr>
+        <w:t>sudo add-apt-repository ppa:openjdk-r/ppa</w:t>
+      </w:r>
+    </w:p>
+    <w:p>
+      <w:pPr>
+        <w:pStyle w:val="SemEspaamento"/>
+        <w:rPr>
+          <w:color w:val="D9D9D9" w:themeColor="background1" w:themeShade="D9"/>
+        </w:rPr>
+      </w:pPr>
+      <w:proofErr w:type="spellStart"/>
+      <w:r>
+        <w:t>sudo</w:t>
+      </w:r>
+      <w:proofErr w:type="spellEnd"/>
       <w:r>
         <w:t xml:space="preserve"> </w:t>
       </w:r>
-      <w:r>
-        <w:t>/bin/bash</w:t>
-      </w:r>
-    </w:p>
-    <w:p>
-      <w:pPr>
-        <w:pStyle w:val="SemEspaamento"/>
-      </w:pPr>
-      <w:r>
-        <w:t>which java | grep -q /usr/bin/java</w:t>
-      </w:r>
-    </w:p>
-    <w:p>
-      <w:pPr>
-        <w:pStyle w:val="SemEspaamento"/>
-      </w:pPr>
-      <w:r>
-        <w:t>if [ $? = 0 ]</w:t>
-      </w:r>
-      <w:bookmarkStart w:id="0" w:name="_GoBack"/>
-      <w:bookmarkEnd w:id="0"/>
-    </w:p>
-    <w:p>
-      <w:pPr>
-        <w:pStyle w:val="SemEspaamento"/>
-      </w:pPr>
-      <w:r>
-        <w:t>then echo “ok”</w:t>
-      </w:r>
-    </w:p>
-    <w:p>
-      <w:pPr>
-        <w:pStyle w:val="SemEspaamento"/>
-      </w:pPr>
-    </w:p>
-    <w:p>
-      <w:pPr>
-        <w:pStyle w:val="SemEspaamento"/>
-      </w:pPr>
-      <w:r>
-        <w:t>sudo apt-get update</w:t>
-      </w:r>
-    </w:p>
-    <w:p>
-      <w:pPr>
-        <w:pStyle w:val="SemEspaamento"/>
-      </w:pPr>
-      <w:r>
-        <w:t>sudo add-apt-repository ppa:openjdk-r/ppa</w:t>
-      </w:r>
-    </w:p>
-    <w:p>
-      <w:pPr>
-        <w:pStyle w:val="SemEspaamento"/>
-      </w:pPr>
-      <w:r>
-        <w:t>sudo apt-get install openjdk-8-jdk</w:t>
-      </w:r>
-    </w:p>
-    <w:p>
-      <w:pPr>
-        <w:pStyle w:val="SemEspaamento"/>
-      </w:pPr>
+      <w:proofErr w:type="spellStart"/>
+      <w:r>
+        <w:t>apt-get</w:t>
+      </w:r>
+      <w:proofErr w:type="spellEnd"/>
+      <w:r>
+        <w:t xml:space="preserve"> </w:t>
+      </w:r>
+      <w:proofErr w:type="spellStart"/>
+      <w:r>
+        <w:t>install</w:t>
+      </w:r>
+      <w:proofErr w:type="spellEnd"/>
+      <w:r>
+        <w:t xml:space="preserve"> openjdk-8-</w:t>
+      </w:r>
+      <w:proofErr w:type="gramStart"/>
+      <w:r>
+        <w:t>jdk</w:t>
+      </w:r>
+      <w:r>
+        <w:t xml:space="preserve">  </w:t>
+      </w:r>
+      <w:r>
+        <w:rPr>
+          <w:color w:val="D9D9D9" w:themeColor="background1" w:themeShade="D9"/>
+        </w:rPr>
+        <w:t>/</w:t>
+      </w:r>
+      <w:proofErr w:type="gramEnd"/>
+      <w:r>
+        <w:rPr>
+          <w:color w:val="D9D9D9" w:themeColor="background1" w:themeShade="D9"/>
+        </w:rPr>
+        <w:t xml:space="preserve">/ instala </w:t>
+      </w:r>
+      <w:proofErr w:type="spellStart"/>
+      <w:r>
+        <w:rPr>
+          <w:color w:val="D9D9D9" w:themeColor="background1" w:themeShade="D9"/>
+        </w:rPr>
+        <w:t>jdk</w:t>
+      </w:r>
+      <w:proofErr w:type="spellEnd"/>
+      <w:r>
+        <w:rPr>
+          <w:color w:val="D9D9D9" w:themeColor="background1" w:themeShade="D9"/>
+        </w:rPr>
+        <w:t xml:space="preserve"> se precisar baixa o </w:t>
+      </w:r>
+      <w:proofErr w:type="spellStart"/>
+      <w:r>
+        <w:rPr>
+          <w:color w:val="D9D9D9" w:themeColor="background1" w:themeShade="D9"/>
+        </w:rPr>
+        <w:t>java</w:t>
+      </w:r>
+      <w:proofErr w:type="spellEnd"/>
+      <w:r>
+        <w:rPr>
+          <w:color w:val="D9D9D9" w:themeColor="background1" w:themeShade="D9"/>
+        </w:rPr>
+        <w:t xml:space="preserve"> </w:t>
+      </w:r>
+    </w:p>
+    <w:p>
+      <w:pPr>
+        <w:pStyle w:val="SemEspaamento"/>
+      </w:pPr>
+      <w:proofErr w:type="spellStart"/>
+      <w:proofErr w:type="gramStart"/>
       <w:r>
         <w:t>fi</w:t>
       </w:r>
-    </w:p>
-    <w:p>
-      <w:pPr>
-        <w:pStyle w:val="SemEspaamento"/>
-      </w:pPr>
-    </w:p>
-    <w:p>
-      <w:pPr>
-        <w:pStyle w:val="SemEspaamento"/>
-      </w:pPr>
-      <w:r>
-        <w:t>echo java -jar /home/aluno/’Área de Trabalho’/minehash.jar-with-dependencies.jar&gt; executminehash.sh</w:t>
-      </w:r>
-    </w:p>
-    <w:p>
-      <w:pPr>
-        <w:pStyle w:val="SemEspaamento"/>
-      </w:pPr>
-      <w:r>
-        <w:t xml:space="preserve">chmod +x </w:t>
-      </w:r>
+      <w:proofErr w:type="spellEnd"/>
+      <w:r>
+        <w:t xml:space="preserve">  </w:t>
+      </w:r>
+      <w:r>
+        <w:rPr>
+          <w:color w:val="D9D9D9" w:themeColor="background1" w:themeShade="D9"/>
+        </w:rPr>
+        <w:t>/</w:t>
+      </w:r>
+      <w:proofErr w:type="gramEnd"/>
+      <w:r>
+        <w:rPr>
+          <w:color w:val="D9D9D9" w:themeColor="background1" w:themeShade="D9"/>
+        </w:rPr>
+        <w:t xml:space="preserve">/ identifica o final do </w:t>
+      </w:r>
+      <w:proofErr w:type="spellStart"/>
+      <w:r>
+        <w:rPr>
+          <w:color w:val="D9D9D9" w:themeColor="background1" w:themeShade="D9"/>
+        </w:rPr>
+        <w:t>if</w:t>
+      </w:r>
+      <w:proofErr w:type="spellEnd"/>
+      <w:r>
+        <w:rPr>
+          <w:color w:val="D9D9D9" w:themeColor="background1" w:themeShade="D9"/>
+        </w:rPr>
+        <w:t xml:space="preserve"> </w:t>
+      </w:r>
+    </w:p>
+    <w:p>
+      <w:pPr>
+        <w:pStyle w:val="SemEspaamento"/>
+      </w:pPr>
+    </w:p>
+    <w:p>
+      <w:pPr>
+        <w:pStyle w:val="SemEspaamento"/>
+      </w:pPr>
+      <w:proofErr w:type="spellStart"/>
+      <w:r>
+        <w:t>sudo</w:t>
+      </w:r>
+      <w:proofErr w:type="spellEnd"/>
+      <w:r>
+        <w:t xml:space="preserve"> cp executminehash.sh /</w:t>
+      </w:r>
+      <w:proofErr w:type="spellStart"/>
+      <w:r>
+        <w:t>usr</w:t>
+      </w:r>
+      <w:proofErr w:type="spellEnd"/>
+      <w:r>
+        <w:t>/local/bin</w:t>
+      </w:r>
+    </w:p>
+    <w:p>
+      <w:pPr>
+        <w:pStyle w:val="SemEspaamento"/>
+      </w:pPr>
+    </w:p>
+    <w:p>
+      <w:pPr>
+        <w:pStyle w:val="SemEspaamento"/>
+      </w:pPr>
+      <w:r>
+        <w:t>echo java -</w:t>
+      </w:r>
+      <w:proofErr w:type="spellStart"/>
+      <w:r>
+        <w:t>jar</w:t>
+      </w:r>
+      <w:proofErr w:type="spellEnd"/>
+      <w:r>
+        <w:t xml:space="preserve"> /home/aluno/’Área de Trabalho’/minehash.jar</w:t>
+      </w:r>
+    </w:p>
+    <w:p>
+      <w:pPr>
+        <w:pStyle w:val="SemEspaamento"/>
+      </w:pPr>
+      <w:r>
+        <w:t xml:space="preserve">&gt; </w:t>
+      </w:r>
+      <w:proofErr w:type="gramStart"/>
       <w:r>
         <w:t>executminehash.sh</w:t>
       </w:r>
-    </w:p>
-    <w:p>
-      <w:pPr>
-        <w:pStyle w:val="SemEspaamento"/>
-      </w:pPr>
-      <w:r>
-        <w:t xml:space="preserve">sudo cp </w:t>
-      </w:r>
+      <w:r>
+        <w:t xml:space="preserve">  </w:t>
+      </w:r>
+      <w:r>
+        <w:rPr>
+          <w:color w:val="D9D9D9" w:themeColor="background1" w:themeShade="D9"/>
+        </w:rPr>
+        <w:t>/</w:t>
+      </w:r>
+      <w:proofErr w:type="gramEnd"/>
+      <w:r>
+        <w:rPr>
+          <w:color w:val="D9D9D9" w:themeColor="background1" w:themeShade="D9"/>
+        </w:rPr>
+        <w:t xml:space="preserve">/executar o script de instalação  </w:t>
+      </w:r>
+    </w:p>
+    <w:p>
+      <w:pPr>
+        <w:pStyle w:val="SemEspaamento"/>
+        <w:rPr>
+          <w:color w:val="D9D9D9" w:themeColor="background1" w:themeShade="D9"/>
+        </w:rPr>
+      </w:pPr>
+      <w:proofErr w:type="spellStart"/>
+      <w:r>
+        <w:t>chmod</w:t>
+      </w:r>
+      <w:proofErr w:type="spellEnd"/>
+      <w:r>
+        <w:t xml:space="preserve"> +x </w:t>
+      </w:r>
+      <w:proofErr w:type="gramStart"/>
       <w:r>
         <w:t>executminehash.sh</w:t>
       </w:r>
       <w:r>
-        <w:t xml:space="preserve"> /usr/local/bin</w:t>
+        <w:t xml:space="preserve">  </w:t>
+      </w:r>
+      <w:r>
+        <w:rPr>
+          <w:color w:val="D9D9D9" w:themeColor="background1" w:themeShade="D9"/>
+        </w:rPr>
+        <w:t>/</w:t>
+      </w:r>
+      <w:proofErr w:type="gramEnd"/>
+      <w:r>
+        <w:rPr>
+          <w:color w:val="D9D9D9" w:themeColor="background1" w:themeShade="D9"/>
+        </w:rPr>
+        <w:t xml:space="preserve">/ dar a permissão </w:t>
       </w:r>
     </w:p>
     <w:p>
@@ -216,6 +400,9 @@
         <w:tabs>
           <w:tab w:val="left" w:pos="1613"/>
         </w:tabs>
+        <w:rPr>
+          <w:color w:val="D9D9D9" w:themeColor="background1" w:themeShade="D9"/>
+        </w:rPr>
       </w:pPr>
     </w:p>
     <w:p>
@@ -224,9 +411,75 @@
           <w:tab w:val="left" w:pos="1613"/>
         </w:tabs>
         <w:rPr>
+          <w:color w:val="D9D9D9" w:themeColor="background1" w:themeShade="D9"/>
+        </w:rPr>
+      </w:pPr>
+      <w:r>
+        <w:rPr>
+          <w:color w:val="D9D9D9" w:themeColor="background1" w:themeShade="D9"/>
+        </w:rPr>
+        <w:t>.</w:t>
+      </w:r>
+      <w:proofErr w:type="spellStart"/>
+      <w:proofErr w:type="gramStart"/>
+      <w:r>
+        <w:rPr>
+          <w:color w:val="D9D9D9" w:themeColor="background1" w:themeShade="D9"/>
+        </w:rPr>
+        <w:t>sh</w:t>
+      </w:r>
+      <w:proofErr w:type="spellEnd"/>
+      <w:r>
+        <w:rPr>
+          <w:color w:val="D9D9D9" w:themeColor="background1" w:themeShade="D9"/>
+        </w:rPr>
+        <w:t xml:space="preserve">  executável</w:t>
+      </w:r>
+      <w:proofErr w:type="gramEnd"/>
+      <w:r>
+        <w:rPr>
+          <w:color w:val="D9D9D9" w:themeColor="background1" w:themeShade="D9"/>
+        </w:rPr>
+        <w:t xml:space="preserve"> só extensão </w:t>
+      </w:r>
+    </w:p>
+    <w:p>
+      <w:pPr>
+        <w:tabs>
+          <w:tab w:val="left" w:pos="1613"/>
+        </w:tabs>
+        <w:rPr>
+          <w:color w:val="D9D9D9" w:themeColor="background1" w:themeShade="D9"/>
+        </w:rPr>
+      </w:pPr>
+      <w:proofErr w:type="spellStart"/>
+      <w:r>
+        <w:t>java</w:t>
+      </w:r>
+      <w:proofErr w:type="spellEnd"/>
+      <w:r>
+        <w:t xml:space="preserve"> -</w:t>
+      </w:r>
+      <w:proofErr w:type="spellStart"/>
+      <w:r>
+        <w:t>jar</w:t>
+      </w:r>
+      <w:proofErr w:type="spellEnd"/>
+      <w:r>
+        <w:t xml:space="preserve"> /home/aluno/’Área de Trabalho’/minehash.jar</w:t>
+      </w:r>
+    </w:p>
+    <w:p>
+      <w:pPr>
+        <w:tabs>
+          <w:tab w:val="left" w:pos="1613"/>
+        </w:tabs>
+        <w:rPr>
           <w:lang w:val="en-US"/>
         </w:rPr>
       </w:pPr>
+      <w:bookmarkStart w:id="0" w:name="_GoBack"/>
+      <w:bookmarkEnd w:id="0"/>
     </w:p>
     <w:sectPr>
       <w:pgSz w:w="11906" w:h="16838"/>
@@ -255,7 +508,7 @@
       </w:pPr>
     </w:pPrDefault>
   </w:docDefaults>
-  <w:latentStyles w:defLockedState="0" w:defUIPriority="99" w:defSemiHidden="0" w:defUnhideWhenUsed="0" w:defQFormat="0" w:count="377">
+  <w:latentStyles w:defLockedState="0" w:defUIPriority="99" w:defSemiHidden="0" w:defUnhideWhenUsed="0" w:defQFormat="0" w:count="376">
     <w:lsdException w:name="Normal" w:uiPriority="0" w:qFormat="1"/>
     <w:lsdException w:name="heading 1" w:uiPriority="9" w:qFormat="1"/>
     <w:lsdException w:name="heading 2" w:semiHidden="1" w:uiPriority="9" w:unhideWhenUsed="1" w:qFormat="1"/>
@@ -361,6 +614,7 @@
     <w:lsdException w:name="HTML Sample" w:semiHidden="1" w:unhideWhenUsed="1"/>
     <w:lsdException w:name="HTML Typewriter" w:semiHidden="1" w:unhideWhenUsed="1"/>
     <w:lsdException w:name="HTML Variable" w:semiHidden="1" w:unhideWhenUsed="1"/>
+    <w:lsdException w:name="Normal Table" w:semiHidden="1" w:unhideWhenUsed="1"/>
     <w:lsdException w:name="annotation subject" w:semiHidden="1" w:unhideWhenUsed="1"/>
     <w:lsdException w:name="No List" w:semiHidden="1" w:unhideWhenUsed="1"/>
     <w:lsdException w:name="Outline List 1" w:semiHidden="1" w:unhideWhenUsed="1"/>
@@ -407,8 +661,10 @@
     <w:lsdException w:name="Table Subtle 2" w:semiHidden="1" w:unhideWhenUsed="1"/>
     <w:lsdException w:name="Table Web 1" w:semiHidden="1" w:unhideWhenUsed="1"/>
     <w:lsdException w:name="Table Web 2" w:semiHidden="1" w:unhideWhenUsed="1"/>
+    <w:lsdException w:name="Table Web 3" w:semiHidden="1" w:unhideWhenUsed="1"/>
     <w:lsdException w:name="Balloon Text" w:semiHidden="1" w:unhideWhenUsed="1"/>
     <w:lsdException w:name="Table Grid" w:uiPriority="39"/>
+    <w:lsdException w:name="Table Theme" w:semiHidden="1" w:unhideWhenUsed="1"/>
     <w:lsdException w:name="Placeholder Text" w:semiHidden="1"/>
     <w:lsdException w:name="No Spacing" w:uiPriority="1" w:qFormat="1"/>
     <w:lsdException w:name="Light Shading" w:uiPriority="60"/>
@@ -629,7 +885,6 @@
     <w:lsdException w:name="Hashtag" w:semiHidden="1" w:unhideWhenUsed="1"/>
     <w:lsdException w:name="Unresolved Mention" w:semiHidden="1" w:unhideWhenUsed="1"/>
     <w:lsdException w:name="Smart Link" w:semiHidden="1" w:unhideWhenUsed="1"/>
-    <w:lsdException w:name="Smart Link Error" w:semiHidden="1" w:unhideWhenUsed="1"/>
   </w:latentStyles>
   <w:style w:type="paragraph" w:default="1" w:styleId="Normal">
     <w:name w:val="Normal"/>

</xml_diff>

<commit_message>
novo script de instalação
</commit_message>
<xml_diff>
--- a/ScriptInstalacao/LINUX SHELL SCRIPT.docx
+++ b/ScriptInstalacao/LINUX SHELL SCRIPT.docx
@@ -1,12 +1,13 @@
 
 <file path=word/document.xml><?xml version="1.0" encoding="utf-8"?>
-<w:document xmlns:wpc="http://schemas.microsoft.com/office/word/2010/wordprocessingCanvas" xmlns:cx="http://schemas.microsoft.com/office/drawing/2014/chartex" xmlns:cx1="http://schemas.microsoft.com/office/drawing/2015/9/8/chartex" xmlns:cx2="http://schemas.microsoft.com/office/drawing/2015/10/21/chartex" xmlns:cx3="http://schemas.microsoft.com/office/drawing/2016/5/9/chartex" xmlns:cx4="http://schemas.microsoft.com/office/drawing/2016/5/10/chartex" xmlns:cx5="http://schemas.microsoft.com/office/drawing/2016/5/11/chartex" xmlns:cx6="http://schemas.microsoft.com/office/drawing/2016/5/12/chartex" xmlns:cx7="http://schemas.microsoft.com/office/drawing/2016/5/13/chartex" xmlns:cx8="http://schemas.microsoft.com/office/drawing/2016/5/14/chartex" xmlns:mc="http://schemas.openxmlformats.org/markup-compatibility/2006" xmlns:aink="http://schemas.microsoft.com/office/drawing/2016/ink" xmlns:am3d="http://schemas.microsoft.com/office/drawing/2017/model3d" xmlns:o="urn:schemas-microsoft-com:office:office" xmlns:r="http://schemas.openxmlformats.org/officeDocument/2006/relationships" xmlns:m="http://schemas.openxmlformats.org/officeDocument/2006/math" xmlns:v="urn:schemas-microsoft-com:vml" xmlns:wp14="http://schemas.microsoft.com/office/word/2010/wordprocessingDrawing" xmlns:wp="http://schemas.openxmlformats.org/drawingml/2006/wordprocessingDrawing" xmlns:w10="urn:schemas-microsoft-com:office:word" xmlns:w="http://schemas.openxmlformats.org/wordprocessingml/2006/main" xmlns:w14="http://schemas.microsoft.com/office/word/2010/wordml" xmlns:w15="http://schemas.microsoft.com/office/word/2012/wordml" xmlns:w16cid="http://schemas.microsoft.com/office/word/2016/wordml/cid" xmlns:w16se="http://schemas.microsoft.com/office/word/2015/wordml/symex" xmlns:wpg="http://schemas.microsoft.com/office/word/2010/wordprocessingGroup" xmlns:wpi="http://schemas.microsoft.com/office/word/2010/wordprocessingInk" xmlns:wne="http://schemas.microsoft.com/office/word/2006/wordml" xmlns:wps="http://schemas.microsoft.com/office/word/2010/wordprocessingShape" mc:Ignorable="w14 w15 w16se w16cid wp14">
+<w:document xmlns:wpc="http://schemas.microsoft.com/office/word/2010/wordprocessingCanvas" xmlns:cx="http://schemas.microsoft.com/office/drawing/2014/chartex" xmlns:mc="http://schemas.openxmlformats.org/markup-compatibility/2006" xmlns:o="urn:schemas-microsoft-com:office:office" xmlns:r="http://schemas.openxmlformats.org/officeDocument/2006/relationships" xmlns:m="http://schemas.openxmlformats.org/officeDocument/2006/math" xmlns:v="urn:schemas-microsoft-com:vml" xmlns:wp14="http://schemas.microsoft.com/office/word/2010/wordprocessingDrawing" xmlns:wp="http://schemas.openxmlformats.org/drawingml/2006/wordprocessingDrawing" xmlns:w10="urn:schemas-microsoft-com:office:word" xmlns:w="http://schemas.openxmlformats.org/wordprocessingml/2006/main" xmlns:w14="http://schemas.microsoft.com/office/word/2010/wordml" xmlns:w15="http://schemas.microsoft.com/office/word/2012/wordml" xmlns:w16se="http://schemas.microsoft.com/office/word/2015/wordml/symex" xmlns:wpg="http://schemas.microsoft.com/office/word/2010/wordprocessingGroup" xmlns:wpi="http://schemas.microsoft.com/office/word/2010/wordprocessingInk" xmlns:wne="http://schemas.microsoft.com/office/word/2006/wordml" xmlns:wps="http://schemas.microsoft.com/office/word/2010/wordprocessingShape" mc:Ignorable="w14 w15 w16se wp14">
   <w:body>
     <w:p/>
     <w:p>
       <w:r>
         <w:rPr>
           <w:noProof/>
+          <w:lang w:eastAsia="pt-BR"/>
         </w:rPr>
         <w:drawing>
           <wp:anchor distT="0" distB="0" distL="114300" distR="114300" simplePos="0" relativeHeight="251658240" behindDoc="0" locked="0" layoutInCell="1" allowOverlap="1" wp14:anchorId="3269D1AD" wp14:editId="72E359FA">
@@ -101,299 +102,60 @@
         <w:pStyle w:val="SemEspaamento"/>
       </w:pPr>
       <w:r>
-        <w:t>#! /bin/bash</w:t>
-      </w:r>
-    </w:p>
-    <w:p>
-      <w:pPr>
-        <w:pStyle w:val="SemEspaamento"/>
-      </w:pPr>
-      <w:r>
-        <w:t>which java | grep -q /usr/bin/java</w:t>
-      </w:r>
-    </w:p>
-    <w:p>
-      <w:pPr>
-        <w:pStyle w:val="SemEspaamento"/>
-      </w:pPr>
-      <w:r>
-        <w:t>if [ $? = 0 ]</w:t>
-      </w:r>
-    </w:p>
-    <w:p>
-      <w:pPr>
-        <w:pStyle w:val="SemEspaamento"/>
-      </w:pPr>
-      <w:r>
-        <w:t>then echo “ok”</w:t>
-      </w:r>
-    </w:p>
-    <w:p>
-      <w:pPr>
-        <w:pStyle w:val="SemEspaamento"/>
-      </w:pPr>
-    </w:p>
-    <w:p>
-      <w:pPr>
-        <w:pStyle w:val="SemEspaamento"/>
-        <w:shd w:val="clear" w:color="auto" w:fill="FFFFFF" w:themeFill="background1"/>
-        <w:rPr>
-          <w:color w:val="D9D9D9" w:themeColor="background1" w:themeShade="D9"/>
-        </w:rPr>
-      </w:pPr>
-      <w:r>
-        <w:rPr>
-          <w:color w:val="D9D9D9" w:themeColor="background1" w:themeShade="D9"/>
-        </w:rPr>
-        <w:t>sudo apt-get update</w:t>
-      </w:r>
-    </w:p>
-    <w:p>
-      <w:pPr>
-        <w:pStyle w:val="SemEspaamento"/>
-        <w:shd w:val="clear" w:color="auto" w:fill="FFFFFF" w:themeFill="background1"/>
-        <w:rPr>
-          <w:color w:val="D9D9D9" w:themeColor="background1" w:themeShade="D9"/>
-        </w:rPr>
-      </w:pPr>
-      <w:r>
-        <w:rPr>
-          <w:color w:val="D9D9D9" w:themeColor="background1" w:themeShade="D9"/>
-        </w:rPr>
-        <w:t>sudo add-apt-repository ppa:openjdk-r/ppa</w:t>
-      </w:r>
-    </w:p>
-    <w:p>
-      <w:pPr>
-        <w:pStyle w:val="SemEspaamento"/>
-        <w:rPr>
-          <w:color w:val="D9D9D9" w:themeColor="background1" w:themeShade="D9"/>
-        </w:rPr>
-      </w:pPr>
-      <w:proofErr w:type="spellStart"/>
-      <w:r>
-        <w:t>sudo</w:t>
-      </w:r>
-      <w:proofErr w:type="spellEnd"/>
-      <w:r>
-        <w:t xml:space="preserve"> </w:t>
-      </w:r>
-      <w:proofErr w:type="spellStart"/>
-      <w:r>
-        <w:t>apt-get</w:t>
-      </w:r>
-      <w:proofErr w:type="spellEnd"/>
-      <w:r>
-        <w:t xml:space="preserve"> </w:t>
-      </w:r>
-      <w:proofErr w:type="spellStart"/>
-      <w:r>
-        <w:t>install</w:t>
-      </w:r>
-      <w:proofErr w:type="spellEnd"/>
-      <w:r>
-        <w:t xml:space="preserve"> openjdk-8-</w:t>
-      </w:r>
-      <w:proofErr w:type="gramStart"/>
-      <w:r>
-        <w:t>jdk</w:t>
-      </w:r>
-      <w:r>
-        <w:t xml:space="preserve">  </w:t>
-      </w:r>
-      <w:r>
-        <w:rPr>
-          <w:color w:val="D9D9D9" w:themeColor="background1" w:themeShade="D9"/>
-        </w:rPr>
+        <w:t>#! /</w:t>
+      </w:r>
+      <w:proofErr w:type="gramStart"/>
+      <w:r>
+        <w:t>bin</w:t>
+      </w:r>
+      <w:proofErr w:type="gramEnd"/>
+      <w:r>
         <w:t>/</w:t>
       </w:r>
-      <w:proofErr w:type="gramEnd"/>
-      <w:r>
-        <w:rPr>
-          <w:color w:val="D9D9D9" w:themeColor="background1" w:themeShade="D9"/>
-        </w:rPr>
-        <w:t xml:space="preserve">/ instala </w:t>
-      </w:r>
-      <w:proofErr w:type="spellStart"/>
-      <w:r>
-        <w:rPr>
-          <w:color w:val="D9D9D9" w:themeColor="background1" w:themeShade="D9"/>
-        </w:rPr>
-        <w:t>jdk</w:t>
-      </w:r>
-      <w:proofErr w:type="spellEnd"/>
-      <w:r>
-        <w:rPr>
-          <w:color w:val="D9D9D9" w:themeColor="background1" w:themeShade="D9"/>
-        </w:rPr>
-        <w:t xml:space="preserve"> se precisar baixa o </w:t>
-      </w:r>
-      <w:proofErr w:type="spellStart"/>
-      <w:r>
-        <w:rPr>
-          <w:color w:val="D9D9D9" w:themeColor="background1" w:themeShade="D9"/>
-        </w:rPr>
+      <w:proofErr w:type="spellStart"/>
+      <w:r>
+        <w:t>bash</w:t>
+      </w:r>
+      <w:proofErr w:type="spellEnd"/>
+    </w:p>
+    <w:p>
+      <w:pPr>
+        <w:pStyle w:val="SemEspaamento"/>
+      </w:pPr>
+      <w:proofErr w:type="gramStart"/>
+      <w:r>
+        <w:t>which</w:t>
+      </w:r>
+      <w:proofErr w:type="gramEnd"/>
+      <w:r>
+        <w:t xml:space="preserve"> java | </w:t>
+      </w:r>
+      <w:proofErr w:type="spellStart"/>
+      <w:r>
+        <w:t>grep</w:t>
+      </w:r>
+      <w:proofErr w:type="spellEnd"/>
+      <w:r>
+        <w:t xml:space="preserve"> -q /</w:t>
+      </w:r>
+      <w:proofErr w:type="spellStart"/>
+      <w:r>
+        <w:t>usr</w:t>
+      </w:r>
+      <w:proofErr w:type="spellEnd"/>
+      <w:r>
+        <w:t>/bin/</w:t>
+      </w:r>
+      <w:proofErr w:type="spellStart"/>
+      <w:r>
         <w:t>java</w:t>
       </w:r>
       <w:proofErr w:type="spellEnd"/>
-      <w:r>
-        <w:rPr>
-          <w:color w:val="D9D9D9" w:themeColor="background1" w:themeShade="D9"/>
-        </w:rPr>
-        <w:t xml:space="preserve"> </w:t>
-      </w:r>
-    </w:p>
-    <w:p>
-      <w:pPr>
-        <w:pStyle w:val="SemEspaamento"/>
-      </w:pPr>
-      <w:proofErr w:type="spellStart"/>
-      <w:proofErr w:type="gramStart"/>
-      <w:r>
-        <w:t>fi</w:t>
-      </w:r>
-      <w:proofErr w:type="spellEnd"/>
-      <w:r>
-        <w:t xml:space="preserve">  </w:t>
-      </w:r>
-      <w:r>
-        <w:rPr>
-          <w:color w:val="D9D9D9" w:themeColor="background1" w:themeShade="D9"/>
-        </w:rPr>
-        <w:t>/</w:t>
-      </w:r>
-      <w:proofErr w:type="gramEnd"/>
-      <w:r>
-        <w:rPr>
-          <w:color w:val="D9D9D9" w:themeColor="background1" w:themeShade="D9"/>
-        </w:rPr>
-        <w:t xml:space="preserve">/ identifica o final do </w:t>
-      </w:r>
-      <w:proofErr w:type="spellStart"/>
-      <w:r>
-        <w:rPr>
-          <w:color w:val="D9D9D9" w:themeColor="background1" w:themeShade="D9"/>
-        </w:rPr>
-        <w:t>if</w:t>
-      </w:r>
-      <w:proofErr w:type="spellEnd"/>
-      <w:r>
-        <w:rPr>
-          <w:color w:val="D9D9D9" w:themeColor="background1" w:themeShade="D9"/>
-        </w:rPr>
-        <w:t xml:space="preserve"> </w:t>
-      </w:r>
-    </w:p>
-    <w:p>
-      <w:pPr>
-        <w:pStyle w:val="SemEspaamento"/>
-      </w:pPr>
-    </w:p>
-    <w:p>
-      <w:pPr>
-        <w:pStyle w:val="SemEspaamento"/>
-      </w:pPr>
-      <w:proofErr w:type="spellStart"/>
-      <w:r>
-        <w:t>sudo</w:t>
-      </w:r>
-      <w:proofErr w:type="spellEnd"/>
-      <w:r>
-        <w:t xml:space="preserve"> cp executminehash.sh /</w:t>
-      </w:r>
-      <w:proofErr w:type="spellStart"/>
-      <w:r>
-        <w:t>usr</w:t>
-      </w:r>
-      <w:proofErr w:type="spellEnd"/>
-      <w:r>
-        <w:t>/local/bin</w:t>
-      </w:r>
-    </w:p>
-    <w:p>
-      <w:pPr>
-        <w:pStyle w:val="SemEspaamento"/>
-      </w:pPr>
-    </w:p>
-    <w:p>
-      <w:pPr>
-        <w:pStyle w:val="SemEspaamento"/>
-      </w:pPr>
-      <w:r>
-        <w:t>echo java -</w:t>
-      </w:r>
-      <w:proofErr w:type="spellStart"/>
-      <w:r>
-        <w:t>jar</w:t>
-      </w:r>
-      <w:proofErr w:type="spellEnd"/>
-      <w:r>
-        <w:t xml:space="preserve"> /home/aluno/’Área de Trabalho’/minehash.jar</w:t>
-      </w:r>
-    </w:p>
-    <w:p>
-      <w:pPr>
-        <w:pStyle w:val="SemEspaamento"/>
-      </w:pPr>
-      <w:r>
-        <w:t xml:space="preserve">&gt; </w:t>
-      </w:r>
-      <w:proofErr w:type="gramStart"/>
-      <w:r>
-        <w:t>executminehash.sh</w:t>
-      </w:r>
-      <w:r>
-        <w:t xml:space="preserve">  </w:t>
-      </w:r>
-      <w:r>
-        <w:rPr>
-          <w:color w:val="D9D9D9" w:themeColor="background1" w:themeShade="D9"/>
-        </w:rPr>
-        <w:t>/</w:t>
-      </w:r>
-      <w:proofErr w:type="gramEnd"/>
-      <w:r>
-        <w:rPr>
-          <w:color w:val="D9D9D9" w:themeColor="background1" w:themeShade="D9"/>
-        </w:rPr>
-        <w:t xml:space="preserve">/executar o script de instalação  </w:t>
-      </w:r>
-    </w:p>
-    <w:p>
-      <w:pPr>
-        <w:pStyle w:val="SemEspaamento"/>
-        <w:rPr>
-          <w:color w:val="D9D9D9" w:themeColor="background1" w:themeShade="D9"/>
-        </w:rPr>
-      </w:pPr>
-      <w:proofErr w:type="spellStart"/>
-      <w:r>
-        <w:t>chmod</w:t>
-      </w:r>
-      <w:proofErr w:type="spellEnd"/>
-      <w:r>
-        <w:t xml:space="preserve"> +x </w:t>
-      </w:r>
-      <w:proofErr w:type="gramStart"/>
-      <w:r>
-        <w:t>executminehash.sh</w:t>
-      </w:r>
-      <w:r>
-        <w:t xml:space="preserve">  </w:t>
-      </w:r>
-      <w:r>
-        <w:rPr>
-          <w:color w:val="D9D9D9" w:themeColor="background1" w:themeShade="D9"/>
-        </w:rPr>
-        <w:t>/</w:t>
-      </w:r>
-      <w:proofErr w:type="gramEnd"/>
-      <w:r>
-        <w:rPr>
-          <w:color w:val="D9D9D9" w:themeColor="background1" w:themeShade="D9"/>
-        </w:rPr>
-        <w:t xml:space="preserve">/ dar a permissão </w:t>
-      </w:r>
+    </w:p>
+    <w:p>
+      <w:pPr>
+        <w:pStyle w:val="SemEspaamento"/>
+      </w:pPr>
     </w:p>
     <w:p>
       <w:pPr>
@@ -401,9 +163,61 @@
           <w:tab w:val="left" w:pos="1613"/>
         </w:tabs>
         <w:rPr>
-          <w:color w:val="D9D9D9" w:themeColor="background1" w:themeShade="D9"/>
-        </w:rPr>
-      </w:pPr>
+          <w:color w:val="A6A6A6" w:themeColor="background1" w:themeShade="A6"/>
+          <w:lang w:val="en-US"/>
+        </w:rPr>
+      </w:pPr>
+      <w:proofErr w:type="spellStart"/>
+      <w:proofErr w:type="gramStart"/>
+      <w:r>
+        <w:t>which</w:t>
+      </w:r>
+      <w:proofErr w:type="spellEnd"/>
+      <w:proofErr w:type="gramEnd"/>
+      <w:r>
+        <w:t xml:space="preserve"> </w:t>
+      </w:r>
+      <w:proofErr w:type="spellStart"/>
+      <w:r>
+        <w:t>java</w:t>
+      </w:r>
+      <w:proofErr w:type="spellEnd"/>
+      <w:r>
+        <w:t xml:space="preserve"> | </w:t>
+      </w:r>
+      <w:proofErr w:type="spellStart"/>
+      <w:r>
+        <w:t>grep</w:t>
+      </w:r>
+      <w:proofErr w:type="spellEnd"/>
+      <w:r>
+        <w:t xml:space="preserve"> </w:t>
+      </w:r>
+      <w:r>
+        <w:t xml:space="preserve"> /</w:t>
+      </w:r>
+      <w:proofErr w:type="spellStart"/>
+      <w:r>
+        <w:t>usr</w:t>
+      </w:r>
+      <w:proofErr w:type="spellEnd"/>
+      <w:r>
+        <w:t>/bin/</w:t>
+      </w:r>
+      <w:proofErr w:type="spellStart"/>
+      <w:r>
+        <w:t>java</w:t>
+      </w:r>
+      <w:proofErr w:type="spellEnd"/>
+      <w:r>
+        <w:t xml:space="preserve">   </w:t>
+      </w:r>
+      <w:r>
+        <w:rPr>
+          <w:color w:val="A6A6A6" w:themeColor="background1" w:themeShade="A6"/>
+        </w:rPr>
+        <w:t xml:space="preserve">/deixa silencioso, não mostra na tela </w:t>
+      </w:r>
     </w:p>
     <w:p>
       <w:pPr>
@@ -411,36 +225,22 @@
           <w:tab w:val="left" w:pos="1613"/>
         </w:tabs>
         <w:rPr>
-          <w:color w:val="D9D9D9" w:themeColor="background1" w:themeShade="D9"/>
-        </w:rPr>
-      </w:pPr>
-      <w:r>
-        <w:rPr>
-          <w:color w:val="D9D9D9" w:themeColor="background1" w:themeShade="D9"/>
-        </w:rPr>
-        <w:t>.</w:t>
-      </w:r>
-      <w:proofErr w:type="spellStart"/>
-      <w:proofErr w:type="gramStart"/>
-      <w:r>
-        <w:rPr>
-          <w:color w:val="D9D9D9" w:themeColor="background1" w:themeShade="D9"/>
-        </w:rPr>
-        <w:t>sh</w:t>
-      </w:r>
-      <w:proofErr w:type="spellEnd"/>
-      <w:r>
-        <w:rPr>
-          <w:color w:val="D9D9D9" w:themeColor="background1" w:themeShade="D9"/>
-        </w:rPr>
-        <w:t xml:space="preserve">  executável</w:t>
-      </w:r>
-      <w:proofErr w:type="gramEnd"/>
-      <w:r>
-        <w:rPr>
-          <w:color w:val="D9D9D9" w:themeColor="background1" w:themeShade="D9"/>
-        </w:rPr>
-        <w:t xml:space="preserve"> só extensão </w:t>
+          <w:lang w:val="en-US"/>
+        </w:rPr>
+      </w:pPr>
+      <w:proofErr w:type="spellStart"/>
+      <w:r>
+        <w:rPr>
+          <w:lang w:val="en-US"/>
+        </w:rPr>
+        <w:t>nano</w:t>
+      </w:r>
+      <w:proofErr w:type="spellEnd"/>
+      <w:r>
+        <w:rPr>
+          <w:lang w:val="en-US"/>
+        </w:rPr>
+        <w:t xml:space="preserve"> script</w:t>
       </w:r>
     </w:p>
     <w:p>
@@ -449,24 +249,22 @@
           <w:tab w:val="left" w:pos="1613"/>
         </w:tabs>
         <w:rPr>
-          <w:color w:val="D9D9D9" w:themeColor="background1" w:themeShade="D9"/>
-        </w:rPr>
-      </w:pPr>
-      <w:proofErr w:type="spellStart"/>
-      <w:r>
-        <w:t>java</w:t>
-      </w:r>
-      <w:proofErr w:type="spellEnd"/>
-      <w:r>
-        <w:t xml:space="preserve"> -</w:t>
-      </w:r>
-      <w:proofErr w:type="spellStart"/>
-      <w:r>
-        <w:t>jar</w:t>
-      </w:r>
-      <w:proofErr w:type="spellEnd"/>
-      <w:r>
-        <w:t xml:space="preserve"> /home/aluno/’Área de Trabalho’/minehash.jar</w:t>
+          <w:lang w:val="en-US"/>
+        </w:rPr>
+      </w:pPr>
+      <w:proofErr w:type="spellStart"/>
+      <w:r>
+        <w:rPr>
+          <w:lang w:val="en-US"/>
+        </w:rPr>
+        <w:t>nano</w:t>
+      </w:r>
+      <w:proofErr w:type="spellEnd"/>
+      <w:r>
+        <w:rPr>
+          <w:lang w:val="en-US"/>
+        </w:rPr>
+        <w:t xml:space="preserve"> script.sh</w:t>
       </w:r>
     </w:p>
     <w:p>
@@ -478,8 +276,2023 @@
           <w:lang w:val="en-US"/>
         </w:rPr>
       </w:pPr>
+    </w:p>
+    <w:p>
+      <w:pPr>
+        <w:tabs>
+          <w:tab w:val="left" w:pos="1613"/>
+        </w:tabs>
+        <w:rPr>
+          <w:lang w:val="en-US"/>
+        </w:rPr>
+      </w:pPr>
+    </w:p>
+    <w:p>
+      <w:pPr>
+        <w:tabs>
+          <w:tab w:val="left" w:pos="1613"/>
+        </w:tabs>
+        <w:rPr>
+          <w:lang w:val="en-US"/>
+        </w:rPr>
+      </w:pPr>
+      <w:r>
+        <w:rPr>
+          <w:lang w:val="en-US"/>
+        </w:rPr>
+        <w:t xml:space="preserve">NANO </w:t>
+      </w:r>
+    </w:p>
+    <w:p>
+      <w:pPr>
+        <w:pStyle w:val="SemEspaamento"/>
+      </w:pPr>
+      <w:r>
+        <w:t>#! /</w:t>
+      </w:r>
+      <w:proofErr w:type="gramStart"/>
+      <w:r>
+        <w:t>bin</w:t>
+      </w:r>
+      <w:proofErr w:type="gramEnd"/>
+      <w:r>
+        <w:t>/</w:t>
+      </w:r>
+      <w:proofErr w:type="spellStart"/>
+      <w:r>
+        <w:t>bash</w:t>
+      </w:r>
+      <w:proofErr w:type="spellEnd"/>
+    </w:p>
+    <w:p>
+      <w:pPr>
+        <w:pStyle w:val="SemEspaamento"/>
+        <w:rPr>
+          <w:lang w:val="en-US"/>
+        </w:rPr>
+      </w:pPr>
+      <w:r>
+        <w:rPr>
+          <w:lang w:val="en-US"/>
+        </w:rPr>
+        <w:t xml:space="preserve">function </w:t>
+      </w:r>
+      <w:proofErr w:type="gramStart"/>
+      <w:r>
+        <w:rPr>
+          <w:lang w:val="en-US"/>
+        </w:rPr>
+        <w:t>central(</w:t>
+      </w:r>
+      <w:proofErr w:type="gramEnd"/>
+      <w:r>
+        <w:rPr>
+          <w:lang w:val="en-US"/>
+        </w:rPr>
+        <w:t>){</w:t>
+      </w:r>
+    </w:p>
+    <w:p>
+      <w:pPr>
+        <w:pStyle w:val="SemEspaamento"/>
+        <w:rPr>
+          <w:lang w:val="en-US"/>
+        </w:rPr>
+      </w:pPr>
+      <w:r>
+        <w:rPr>
+          <w:lang w:val="en-US"/>
+        </w:rPr>
+        <w:t xml:space="preserve">           </w:t>
+      </w:r>
+      <w:proofErr w:type="spellStart"/>
+      <w:r>
+        <w:rPr>
+          <w:lang w:val="en-US"/>
+        </w:rPr>
+        <w:t>copia_bin</w:t>
+      </w:r>
+      <w:proofErr w:type="spellEnd"/>
+    </w:p>
+    <w:p>
+      <w:pPr>
+        <w:pStyle w:val="SemEspaamento"/>
+        <w:rPr>
+          <w:lang w:val="en-US"/>
+        </w:rPr>
+      </w:pPr>
+      <w:r>
+        <w:rPr>
+          <w:lang w:val="en-US"/>
+        </w:rPr>
+        <w:t xml:space="preserve">           </w:t>
+      </w:r>
+      <w:proofErr w:type="spellStart"/>
+      <w:r>
+        <w:rPr>
+          <w:lang w:val="en-US"/>
+        </w:rPr>
+        <w:t>validacao_java</w:t>
+      </w:r>
+      <w:proofErr w:type="spellEnd"/>
+    </w:p>
+    <w:p>
+      <w:pPr>
+        <w:pStyle w:val="SemEspaamento"/>
+        <w:rPr>
+          <w:lang w:val="en-US"/>
+        </w:rPr>
+      </w:pPr>
+      <w:r>
+        <w:rPr>
+          <w:lang w:val="en-US"/>
+        </w:rPr>
+        <w:t xml:space="preserve">           jar</w:t>
+      </w:r>
+    </w:p>
+    <w:p>
+      <w:pPr>
+        <w:pStyle w:val="SemEspaamento"/>
+        <w:rPr>
+          <w:lang w:val="en-US"/>
+        </w:rPr>
+      </w:pPr>
+      <w:r>
+        <w:rPr>
+          <w:lang w:val="en-US"/>
+        </w:rPr>
+        <w:t>}</w:t>
+      </w:r>
+    </w:p>
+    <w:p>
+      <w:pPr>
+        <w:pStyle w:val="SemEspaamento"/>
+        <w:rPr>
+          <w:lang w:val="en-US"/>
+        </w:rPr>
+      </w:pPr>
+    </w:p>
+    <w:p>
+      <w:pPr>
+        <w:pStyle w:val="SemEspaamento"/>
+        <w:rPr>
+          <w:lang w:val="en-US"/>
+        </w:rPr>
+      </w:pPr>
+      <w:r>
+        <w:rPr>
+          <w:lang w:val="en-US"/>
+        </w:rPr>
+        <w:t xml:space="preserve">function </w:t>
+      </w:r>
+      <w:proofErr w:type="spellStart"/>
+      <w:r>
+        <w:rPr>
+          <w:lang w:val="en-US"/>
+        </w:rPr>
+        <w:t>copia_</w:t>
+      </w:r>
+      <w:proofErr w:type="gramStart"/>
+      <w:r>
+        <w:rPr>
+          <w:lang w:val="en-US"/>
+        </w:rPr>
+        <w:t>bin</w:t>
+      </w:r>
+      <w:proofErr w:type="spellEnd"/>
+      <w:r>
+        <w:rPr>
+          <w:lang w:val="en-US"/>
+        </w:rPr>
+        <w:t>(</w:t>
+      </w:r>
+      <w:proofErr w:type="gramEnd"/>
+      <w:r>
+        <w:rPr>
+          <w:lang w:val="en-US"/>
+        </w:rPr>
+        <w:t>){</w:t>
+      </w:r>
+    </w:p>
+    <w:p>
+      <w:pPr>
+        <w:pStyle w:val="SemEspaamento"/>
+        <w:rPr>
+          <w:lang w:val="en-US"/>
+        </w:rPr>
+      </w:pPr>
+      <w:r>
+        <w:rPr>
+          <w:lang w:val="en-US"/>
+        </w:rPr>
+        <w:t xml:space="preserve">           </w:t>
+      </w:r>
+      <w:proofErr w:type="spellStart"/>
+      <w:r>
+        <w:rPr>
+          <w:lang w:val="en-US"/>
+        </w:rPr>
+        <w:t>bin_jar</w:t>
+      </w:r>
+      <w:proofErr w:type="spellEnd"/>
+      <w:r>
+        <w:rPr>
+          <w:lang w:val="en-US"/>
+        </w:rPr>
+        <w:t>=$(ls /</w:t>
+      </w:r>
+      <w:proofErr w:type="spellStart"/>
+      <w:r>
+        <w:rPr>
+          <w:lang w:val="en-US"/>
+        </w:rPr>
+        <w:t>usr</w:t>
+      </w:r>
+      <w:proofErr w:type="spellEnd"/>
+      <w:r>
+        <w:rPr>
+          <w:lang w:val="en-US"/>
+        </w:rPr>
+        <w:t>/local/bin</w:t>
+      </w:r>
+      <w:proofErr w:type="gramStart"/>
+      <w:r>
+        <w:rPr>
+          <w:lang w:val="en-US"/>
+        </w:rPr>
+        <w:t>/  |</w:t>
+      </w:r>
+      <w:proofErr w:type="gramEnd"/>
+      <w:r>
+        <w:rPr>
+          <w:lang w:val="en-US"/>
+        </w:rPr>
+        <w:t xml:space="preserve">  </w:t>
+      </w:r>
+      <w:proofErr w:type="spellStart"/>
+      <w:r>
+        <w:rPr>
+          <w:lang w:val="en-US"/>
+        </w:rPr>
+        <w:t>grep</w:t>
+      </w:r>
+      <w:proofErr w:type="spellEnd"/>
+      <w:r>
+        <w:rPr>
+          <w:lang w:val="en-US"/>
+        </w:rPr>
+        <w:t xml:space="preserve">   </w:t>
+      </w:r>
+      <w:r>
+        <w:rPr>
+          <w:lang w:val="en-US"/>
+        </w:rPr>
+        <w:t>aplicacao-oshi-1.0-SNAPSHOT</w:t>
+      </w:r>
+      <w:r>
+        <w:rPr>
+          <w:lang w:val="en-US"/>
+        </w:rPr>
+        <w:t>.jar)</w:t>
+      </w:r>
+    </w:p>
+    <w:p>
+      <w:pPr>
+        <w:pStyle w:val="SemEspaamento"/>
+        <w:rPr>
+          <w:lang w:val="en-US"/>
+        </w:rPr>
+      </w:pPr>
+      <w:r>
+        <w:rPr>
+          <w:lang w:val="en-US"/>
+        </w:rPr>
+        <w:t xml:space="preserve">           </w:t>
+      </w:r>
+      <w:proofErr w:type="spellStart"/>
+      <w:r>
+        <w:rPr>
+          <w:lang w:val="en-US"/>
+        </w:rPr>
+        <w:t>bin_script</w:t>
+      </w:r>
+      <w:proofErr w:type="spellEnd"/>
+      <w:r>
+        <w:rPr>
+          <w:lang w:val="en-US"/>
+        </w:rPr>
+        <w:t>=$(ls /</w:t>
+      </w:r>
+      <w:proofErr w:type="spellStart"/>
+      <w:r>
+        <w:rPr>
+          <w:lang w:val="en-US"/>
+        </w:rPr>
+        <w:t>usr</w:t>
+      </w:r>
+      <w:proofErr w:type="spellEnd"/>
+      <w:r>
+        <w:rPr>
+          <w:lang w:val="en-US"/>
+        </w:rPr>
+        <w:t>/local/</w:t>
+      </w:r>
+      <w:proofErr w:type="gramStart"/>
+      <w:r>
+        <w:rPr>
+          <w:lang w:val="en-US"/>
+        </w:rPr>
+        <w:t>bin  |</w:t>
+      </w:r>
+      <w:proofErr w:type="gramEnd"/>
+      <w:r>
+        <w:rPr>
+          <w:lang w:val="en-US"/>
+        </w:rPr>
+        <w:t xml:space="preserve">  </w:t>
+      </w:r>
+      <w:proofErr w:type="spellStart"/>
+      <w:r>
+        <w:rPr>
+          <w:lang w:val="en-US"/>
+        </w:rPr>
+        <w:t>grep</w:t>
+      </w:r>
+      <w:proofErr w:type="spellEnd"/>
+      <w:r>
+        <w:rPr>
+          <w:lang w:val="en-US"/>
+        </w:rPr>
+        <w:t xml:space="preserve"> </w:t>
+      </w:r>
+      <w:proofErr w:type="spellStart"/>
+      <w:r>
+        <w:rPr>
+          <w:lang w:val="en-US"/>
+        </w:rPr>
+        <w:t>script_instalacao</w:t>
+      </w:r>
+      <w:proofErr w:type="spellEnd"/>
+      <w:r>
+        <w:rPr>
+          <w:lang w:val="en-US"/>
+        </w:rPr>
+        <w:t>)</w:t>
+      </w:r>
+    </w:p>
+    <w:p>
+      <w:pPr>
+        <w:pStyle w:val="SemEspaamento"/>
+        <w:rPr>
+          <w:lang w:val="en-US"/>
+        </w:rPr>
+      </w:pPr>
+      <w:r>
+        <w:rPr>
+          <w:lang w:val="en-US"/>
+        </w:rPr>
+        <w:t xml:space="preserve">           if [ $</w:t>
+      </w:r>
+      <w:proofErr w:type="spellStart"/>
+      <w:r>
+        <w:rPr>
+          <w:lang w:val="en-US"/>
+        </w:rPr>
+        <w:t>bin_</w:t>
+      </w:r>
+      <w:proofErr w:type="gramStart"/>
+      <w:r>
+        <w:rPr>
+          <w:lang w:val="en-US"/>
+        </w:rPr>
+        <w:t>jar</w:t>
+      </w:r>
+      <w:proofErr w:type="spellEnd"/>
+      <w:r>
+        <w:rPr>
+          <w:lang w:val="en-US"/>
+        </w:rPr>
+        <w:t xml:space="preserve">  -</w:t>
+      </w:r>
+      <w:proofErr w:type="gramEnd"/>
+      <w:r>
+        <w:rPr>
+          <w:lang w:val="en-US"/>
+        </w:rPr>
+        <w:t>z  ]  2&gt; /dev/null</w:t>
+      </w:r>
+    </w:p>
+    <w:p>
+      <w:pPr>
+        <w:pStyle w:val="SemEspaamento"/>
+        <w:rPr>
+          <w:lang w:val="en-US"/>
+        </w:rPr>
+      </w:pPr>
+      <w:r>
+        <w:rPr>
+          <w:lang w:val="en-US"/>
+        </w:rPr>
+        <w:t xml:space="preserve">           then</w:t>
+      </w:r>
+    </w:p>
+    <w:p>
+      <w:pPr>
+        <w:pStyle w:val="SemEspaamento"/>
+        <w:rPr>
+          <w:lang w:val="en-US"/>
+        </w:rPr>
+      </w:pPr>
+      <w:r>
+        <w:rPr>
+          <w:lang w:val="en-US"/>
+        </w:rPr>
+        <w:t xml:space="preserve">           </w:t>
+      </w:r>
+      <w:proofErr w:type="spellStart"/>
+      <w:r>
+        <w:rPr>
+          <w:lang w:val="en-US"/>
+        </w:rPr>
+        <w:t>sudo</w:t>
+      </w:r>
+      <w:proofErr w:type="spellEnd"/>
+      <w:r>
+        <w:rPr>
+          <w:lang w:val="en-US"/>
+        </w:rPr>
+        <w:t xml:space="preserve"> </w:t>
+      </w:r>
+      <w:proofErr w:type="spellStart"/>
+      <w:r>
+        <w:rPr>
+          <w:lang w:val="en-US"/>
+        </w:rPr>
+        <w:t>cp</w:t>
+      </w:r>
+      <w:proofErr w:type="spellEnd"/>
+      <w:r>
+        <w:rPr>
+          <w:lang w:val="en-US"/>
+        </w:rPr>
+        <w:t xml:space="preserve"> </w:t>
+      </w:r>
+      <w:r>
+        <w:rPr>
+          <w:lang w:val="en-US"/>
+        </w:rPr>
+        <w:t>aplicacao-oshi-1.0-SNAPSHOT</w:t>
+      </w:r>
+      <w:r>
+        <w:rPr>
+          <w:lang w:val="en-US"/>
+        </w:rPr>
+        <w:t>.jar</w:t>
+      </w:r>
+      <w:r>
+        <w:rPr>
+          <w:lang w:val="en-US"/>
+        </w:rPr>
+        <w:t xml:space="preserve">    </w:t>
+      </w:r>
+      <w:r>
+        <w:rPr>
+          <w:lang w:val="en-US"/>
+        </w:rPr>
+        <w:t>/</w:t>
+      </w:r>
+      <w:proofErr w:type="spellStart"/>
+      <w:r>
+        <w:rPr>
+          <w:lang w:val="en-US"/>
+        </w:rPr>
+        <w:t>usr</w:t>
+      </w:r>
+      <w:proofErr w:type="spellEnd"/>
+      <w:r>
+        <w:rPr>
+          <w:lang w:val="en-US"/>
+        </w:rPr>
+        <w:t>/local/</w:t>
+      </w:r>
+      <w:proofErr w:type="gramStart"/>
+      <w:r>
+        <w:rPr>
+          <w:lang w:val="en-US"/>
+        </w:rPr>
+        <w:t xml:space="preserve">bin  </w:t>
+      </w:r>
+      <w:r>
+        <w:rPr>
+          <w:lang w:val="en-US"/>
+        </w:rPr>
+        <w:t>2</w:t>
+      </w:r>
+      <w:proofErr w:type="gramEnd"/>
+      <w:r>
+        <w:rPr>
+          <w:lang w:val="en-US"/>
+        </w:rPr>
+        <w:t>&gt; /dev/null</w:t>
+      </w:r>
+    </w:p>
+    <w:p>
+      <w:pPr>
+        <w:pStyle w:val="SemEspaamento"/>
+        <w:rPr>
+          <w:lang w:val="en-US"/>
+        </w:rPr>
+      </w:pPr>
+      <w:r>
+        <w:rPr>
+          <w:lang w:val="en-US"/>
+        </w:rPr>
+        <w:t xml:space="preserve">           </w:t>
+      </w:r>
+      <w:proofErr w:type="spellStart"/>
+      <w:r>
+        <w:rPr>
+          <w:lang w:val="en-US"/>
+        </w:rPr>
+        <w:t>elif</w:t>
+      </w:r>
+      <w:proofErr w:type="spellEnd"/>
+      <w:r>
+        <w:rPr>
+          <w:lang w:val="en-US"/>
+        </w:rPr>
+        <w:t xml:space="preserve"> </w:t>
+      </w:r>
+      <w:proofErr w:type="gramStart"/>
+      <w:r>
+        <w:rPr>
+          <w:lang w:val="en-US"/>
+        </w:rPr>
+        <w:t xml:space="preserve"> </w:t>
+      </w:r>
+      <w:r>
+        <w:rPr>
+          <w:lang w:val="en-US"/>
+        </w:rPr>
+        <w:t xml:space="preserve"> </w:t>
+      </w:r>
+      <w:r>
+        <w:rPr>
+          <w:lang w:val="en-US"/>
+        </w:rPr>
+        <w:t xml:space="preserve"> </w:t>
+      </w:r>
+      <w:r>
+        <w:rPr>
+          <w:lang w:val="en-US"/>
+        </w:rPr>
+        <w:t>[</w:t>
+      </w:r>
+      <w:proofErr w:type="gramEnd"/>
+      <w:r>
+        <w:rPr>
+          <w:lang w:val="en-US"/>
+        </w:rPr>
+        <w:t xml:space="preserve">  $</w:t>
+      </w:r>
+      <w:proofErr w:type="spellStart"/>
+      <w:r>
+        <w:rPr>
+          <w:lang w:val="en-US"/>
+        </w:rPr>
+        <w:t>bin_script</w:t>
+      </w:r>
+      <w:proofErr w:type="spellEnd"/>
+      <w:r>
+        <w:rPr>
+          <w:lang w:val="en-US"/>
+        </w:rPr>
+        <w:t xml:space="preserve"> </w:t>
+      </w:r>
+      <w:r>
+        <w:rPr>
+          <w:lang w:val="en-US"/>
+        </w:rPr>
+        <w:t xml:space="preserve"> -z  ]   </w:t>
+      </w:r>
+      <w:r>
+        <w:rPr>
+          <w:lang w:val="en-US"/>
+        </w:rPr>
+        <w:t>2&gt; /dev/null</w:t>
+      </w:r>
+    </w:p>
+    <w:p>
+      <w:pPr>
+        <w:pStyle w:val="SemEspaamento"/>
+        <w:rPr>
+          <w:lang w:val="en-US"/>
+        </w:rPr>
+      </w:pPr>
+      <w:r>
+        <w:rPr>
+          <w:lang w:val="en-US"/>
+        </w:rPr>
+        <w:t xml:space="preserve">           then</w:t>
+      </w:r>
+    </w:p>
+    <w:p>
+      <w:pPr>
+        <w:pStyle w:val="SemEspaamento"/>
+        <w:rPr>
+          <w:lang w:val="en-US"/>
+        </w:rPr>
+      </w:pPr>
+      <w:proofErr w:type="spellStart"/>
+      <w:proofErr w:type="gramStart"/>
+      <w:r>
+        <w:rPr>
+          <w:lang w:val="en-US"/>
+        </w:rPr>
+        <w:t>sudo</w:t>
+      </w:r>
+      <w:proofErr w:type="spellEnd"/>
+      <w:r>
+        <w:rPr>
+          <w:lang w:val="en-US"/>
+        </w:rPr>
+        <w:t xml:space="preserve">  mv</w:t>
+      </w:r>
+      <w:proofErr w:type="gramEnd"/>
+      <w:r>
+        <w:rPr>
+          <w:lang w:val="en-US"/>
+        </w:rPr>
+        <w:t xml:space="preserve">  </w:t>
+      </w:r>
+      <w:proofErr w:type="spellStart"/>
+      <w:r>
+        <w:rPr>
+          <w:lang w:val="en-US"/>
+        </w:rPr>
+        <w:t>script</w:t>
+      </w:r>
+      <w:r>
+        <w:rPr>
+          <w:lang w:val="en-US"/>
+        </w:rPr>
+        <w:t>_instalacao</w:t>
+      </w:r>
+      <w:proofErr w:type="spellEnd"/>
+      <w:r>
+        <w:rPr>
+          <w:lang w:val="en-US"/>
+        </w:rPr>
+        <w:t xml:space="preserve"> </w:t>
+      </w:r>
+      <w:proofErr w:type="spellStart"/>
+      <w:r>
+        <w:rPr>
+          <w:lang w:val="en-US"/>
+        </w:rPr>
+        <w:t>minehash</w:t>
+      </w:r>
+      <w:proofErr w:type="spellEnd"/>
+      <w:r>
+        <w:rPr>
+          <w:lang w:val="en-US"/>
+        </w:rPr>
+        <w:t xml:space="preserve"> 2&gt;/dev/null</w:t>
+      </w:r>
+    </w:p>
+    <w:p>
+      <w:pPr>
+        <w:pStyle w:val="SemEspaamento"/>
+        <w:rPr>
+          <w:lang w:val="en-US"/>
+        </w:rPr>
+      </w:pPr>
+      <w:proofErr w:type="spellStart"/>
+      <w:r>
+        <w:rPr>
+          <w:lang w:val="en-US"/>
+        </w:rPr>
+        <w:t>sudo</w:t>
+      </w:r>
+      <w:proofErr w:type="spellEnd"/>
+      <w:r>
+        <w:rPr>
+          <w:lang w:val="en-US"/>
+        </w:rPr>
+        <w:t xml:space="preserve"> </w:t>
+      </w:r>
+      <w:proofErr w:type="spellStart"/>
+      <w:proofErr w:type="gramStart"/>
+      <w:r>
+        <w:rPr>
+          <w:lang w:val="en-US"/>
+        </w:rPr>
+        <w:t>cp</w:t>
+      </w:r>
+      <w:proofErr w:type="spellEnd"/>
+      <w:r>
+        <w:rPr>
+          <w:lang w:val="en-US"/>
+        </w:rPr>
+        <w:t xml:space="preserve"> </w:t>
+      </w:r>
+      <w:r>
+        <w:rPr>
+          <w:lang w:val="en-US"/>
+        </w:rPr>
+        <w:t xml:space="preserve"> </w:t>
+      </w:r>
+      <w:proofErr w:type="spellStart"/>
+      <w:r>
+        <w:rPr>
+          <w:lang w:val="en-US"/>
+        </w:rPr>
+        <w:t>minehash</w:t>
+      </w:r>
+      <w:proofErr w:type="spellEnd"/>
+      <w:proofErr w:type="gramEnd"/>
+      <w:r>
+        <w:rPr>
+          <w:lang w:val="en-US"/>
+        </w:rPr>
+        <w:t xml:space="preserve">  </w:t>
+      </w:r>
+      <w:r>
+        <w:rPr>
+          <w:lang w:val="en-US"/>
+        </w:rPr>
+        <w:t>/</w:t>
+      </w:r>
+      <w:proofErr w:type="spellStart"/>
+      <w:r>
+        <w:rPr>
+          <w:lang w:val="en-US"/>
+        </w:rPr>
+        <w:t>usr</w:t>
+      </w:r>
+      <w:proofErr w:type="spellEnd"/>
+      <w:r>
+        <w:rPr>
+          <w:lang w:val="en-US"/>
+        </w:rPr>
+        <w:t>/local/bin  2&gt; /dev/null</w:t>
+      </w:r>
+    </w:p>
+    <w:p>
+      <w:pPr>
+        <w:pStyle w:val="SemEspaamento"/>
+        <w:rPr>
+          <w:lang w:val="en-US"/>
+        </w:rPr>
+      </w:pPr>
+    </w:p>
+    <w:p>
+      <w:pPr>
+        <w:pStyle w:val="SemEspaamento"/>
+        <w:rPr>
+          <w:lang w:val="en-US"/>
+        </w:rPr>
+      </w:pPr>
+      <w:r>
+        <w:rPr>
+          <w:lang w:val="en-US"/>
+        </w:rPr>
+        <w:t>fi</w:t>
+      </w:r>
+    </w:p>
+    <w:p>
+      <w:pPr>
+        <w:pStyle w:val="SemEspaamento"/>
+        <w:rPr>
+          <w:lang w:val="en-US"/>
+        </w:rPr>
+      </w:pPr>
+      <w:r>
+        <w:rPr>
+          <w:lang w:val="en-US"/>
+        </w:rPr>
+        <w:t>}</w:t>
+      </w:r>
+    </w:p>
+    <w:p>
+      <w:pPr>
+        <w:pStyle w:val="SemEspaamento"/>
+        <w:rPr>
+          <w:lang w:val="en-US"/>
+        </w:rPr>
+      </w:pPr>
+    </w:p>
+    <w:p>
+      <w:pPr>
+        <w:pStyle w:val="SemEspaamento"/>
+        <w:rPr>
+          <w:lang w:val="en-US"/>
+        </w:rPr>
+      </w:pPr>
+      <w:r>
+        <w:rPr>
+          <w:lang w:val="en-US"/>
+        </w:rPr>
+        <w:t xml:space="preserve">function </w:t>
+      </w:r>
+      <w:proofErr w:type="spellStart"/>
+      <w:r>
+        <w:rPr>
+          <w:lang w:val="en-US"/>
+        </w:rPr>
+        <w:t>validacao_</w:t>
+      </w:r>
+      <w:proofErr w:type="gramStart"/>
+      <w:r>
+        <w:rPr>
+          <w:lang w:val="en-US"/>
+        </w:rPr>
+        <w:t>java</w:t>
+      </w:r>
+      <w:proofErr w:type="spellEnd"/>
+      <w:r>
+        <w:rPr>
+          <w:lang w:val="en-US"/>
+        </w:rPr>
+        <w:t>(</w:t>
+      </w:r>
+      <w:proofErr w:type="gramEnd"/>
+      <w:r>
+        <w:rPr>
+          <w:lang w:val="en-US"/>
+        </w:rPr>
+        <w:t>){</w:t>
+      </w:r>
+    </w:p>
+    <w:p>
+      <w:pPr>
+        <w:pStyle w:val="SemEspaamento"/>
+        <w:rPr>
+          <w:lang w:val="en-US"/>
+        </w:rPr>
+      </w:pPr>
+    </w:p>
+    <w:p>
+      <w:pPr>
+        <w:pStyle w:val="SemEspaamento"/>
+        <w:rPr>
+          <w:lang w:val="en-US"/>
+        </w:rPr>
+      </w:pPr>
+      <w:r>
+        <w:rPr>
+          <w:lang w:val="en-US"/>
+        </w:rPr>
+        <w:t xml:space="preserve">which java | </w:t>
+      </w:r>
+      <w:proofErr w:type="spellStart"/>
+      <w:r>
+        <w:rPr>
+          <w:lang w:val="en-US"/>
+        </w:rPr>
+        <w:t>grep</w:t>
+      </w:r>
+      <w:proofErr w:type="spellEnd"/>
+      <w:r>
+        <w:rPr>
+          <w:lang w:val="en-US"/>
+        </w:rPr>
+        <w:t xml:space="preserve"> –</w:t>
+      </w:r>
+      <w:proofErr w:type="gramStart"/>
+      <w:r>
+        <w:rPr>
+          <w:lang w:val="en-US"/>
+        </w:rPr>
+        <w:t>q  java</w:t>
+      </w:r>
+      <w:proofErr w:type="gramEnd"/>
+      <w:r>
+        <w:rPr>
+          <w:lang w:val="en-US"/>
+        </w:rPr>
+        <w:t xml:space="preserve">  </w:t>
+      </w:r>
+      <w:r>
+        <w:rPr>
+          <w:lang w:val="en-US"/>
+        </w:rPr>
+        <w:t>2&gt; /dev/null</w:t>
+      </w:r>
+    </w:p>
+    <w:p>
+      <w:pPr>
+        <w:pStyle w:val="SemEspaamento"/>
+        <w:rPr>
+          <w:lang w:val="en-US"/>
+        </w:rPr>
+      </w:pPr>
+    </w:p>
+    <w:p>
+      <w:pPr>
+        <w:pStyle w:val="SemEspaamento"/>
+        <w:rPr>
+          <w:lang w:val="en-US"/>
+        </w:rPr>
+      </w:pPr>
+      <w:r>
+        <w:rPr>
+          <w:lang w:val="en-US"/>
+        </w:rPr>
+        <w:t xml:space="preserve">if </w:t>
+      </w:r>
+      <w:proofErr w:type="gramStart"/>
+      <w:r>
+        <w:rPr>
+          <w:lang w:val="en-US"/>
+        </w:rPr>
+        <w:t>[  $</w:t>
+      </w:r>
+      <w:proofErr w:type="gramEnd"/>
+      <w:r>
+        <w:rPr>
+          <w:lang w:val="en-US"/>
+        </w:rPr>
+        <w:t>? -</w:t>
+      </w:r>
+      <w:proofErr w:type="spellStart"/>
+      <w:r>
+        <w:rPr>
+          <w:lang w:val="en-US"/>
+        </w:rPr>
+        <w:t>eq</w:t>
+      </w:r>
+      <w:proofErr w:type="spellEnd"/>
+      <w:r>
+        <w:rPr>
+          <w:lang w:val="en-US"/>
+        </w:rPr>
+        <w:t xml:space="preserve">  </w:t>
+      </w:r>
+      <w:r>
+        <w:rPr>
+          <w:lang w:val="en-US"/>
+        </w:rPr>
+        <w:t>0</w:t>
+      </w:r>
+      <w:r>
+        <w:rPr>
+          <w:lang w:val="en-US"/>
+        </w:rPr>
+        <w:t xml:space="preserve">  ]   </w:t>
+      </w:r>
+    </w:p>
+    <w:p>
+      <w:pPr>
+        <w:pStyle w:val="SemEspaamento"/>
+        <w:rPr>
+          <w:lang w:val="en-US"/>
+        </w:rPr>
+      </w:pPr>
+      <w:r>
+        <w:rPr>
+          <w:lang w:val="en-US"/>
+        </w:rPr>
+        <w:tab/>
+        <w:t>then echo “</w:t>
+      </w:r>
+      <w:proofErr w:type="spellStart"/>
+      <w:r>
+        <w:rPr>
+          <w:lang w:val="en-US"/>
+        </w:rPr>
+        <w:t>Instalando</w:t>
+      </w:r>
+      <w:proofErr w:type="spellEnd"/>
+      <w:r>
+        <w:rPr>
+          <w:lang w:val="en-US"/>
+        </w:rPr>
+        <w:t xml:space="preserve"> </w:t>
+      </w:r>
+      <w:proofErr w:type="spellStart"/>
+      <w:r>
+        <w:rPr>
+          <w:lang w:val="en-US"/>
+        </w:rPr>
+        <w:t>minehash</w:t>
+      </w:r>
+      <w:proofErr w:type="spellEnd"/>
+      <w:r>
+        <w:rPr>
+          <w:lang w:val="en-US"/>
+        </w:rPr>
+        <w:t>”</w:t>
+      </w:r>
+    </w:p>
+    <w:p>
+      <w:pPr>
+        <w:pStyle w:val="SemEspaamento"/>
+        <w:rPr>
+          <w:lang w:val="en-US"/>
+        </w:rPr>
+      </w:pPr>
+      <w:r>
+        <w:rPr>
+          <w:lang w:val="en-US"/>
+        </w:rPr>
+        <w:t>else</w:t>
+      </w:r>
+    </w:p>
+    <w:p>
+      <w:pPr>
+        <w:pStyle w:val="SemEspaamento"/>
+        <w:rPr>
+          <w:lang w:val="en-US"/>
+        </w:rPr>
+      </w:pPr>
+      <w:r>
+        <w:rPr>
+          <w:lang w:val="en-US"/>
+        </w:rPr>
+        <w:tab/>
+      </w:r>
+      <w:proofErr w:type="gramStart"/>
+      <w:r>
+        <w:rPr>
+          <w:lang w:val="en-US"/>
+        </w:rPr>
+        <w:t>echo  “</w:t>
+      </w:r>
+      <w:proofErr w:type="spellStart"/>
+      <w:proofErr w:type="gramEnd"/>
+      <w:r>
+        <w:rPr>
+          <w:lang w:val="en-US"/>
+        </w:rPr>
+        <w:t>Você</w:t>
+      </w:r>
+      <w:proofErr w:type="spellEnd"/>
+      <w:r>
+        <w:rPr>
+          <w:lang w:val="en-US"/>
+        </w:rPr>
+        <w:t xml:space="preserve"> </w:t>
+      </w:r>
+      <w:proofErr w:type="spellStart"/>
+      <w:r>
+        <w:rPr>
+          <w:lang w:val="en-US"/>
+        </w:rPr>
+        <w:t>não</w:t>
+      </w:r>
+      <w:proofErr w:type="spellEnd"/>
+      <w:r>
+        <w:rPr>
+          <w:lang w:val="en-US"/>
+        </w:rPr>
+        <w:t xml:space="preserve"> </w:t>
+      </w:r>
+      <w:proofErr w:type="spellStart"/>
+      <w:r>
+        <w:rPr>
+          <w:lang w:val="en-US"/>
+        </w:rPr>
+        <w:t>possui</w:t>
+      </w:r>
+      <w:proofErr w:type="spellEnd"/>
+      <w:r>
+        <w:rPr>
+          <w:lang w:val="en-US"/>
+        </w:rPr>
+        <w:t xml:space="preserve"> java, </w:t>
+      </w:r>
+      <w:proofErr w:type="spellStart"/>
+      <w:r>
+        <w:rPr>
+          <w:lang w:val="en-US"/>
+        </w:rPr>
+        <w:t>por</w:t>
+      </w:r>
+      <w:proofErr w:type="spellEnd"/>
+      <w:r>
+        <w:rPr>
+          <w:lang w:val="en-US"/>
+        </w:rPr>
+        <w:t xml:space="preserve"> favor </w:t>
+      </w:r>
+      <w:proofErr w:type="spellStart"/>
+      <w:r>
+        <w:rPr>
+          <w:lang w:val="en-US"/>
+        </w:rPr>
+        <w:t>instale</w:t>
+      </w:r>
+      <w:proofErr w:type="spellEnd"/>
+      <w:r>
+        <w:rPr>
+          <w:lang w:val="en-US"/>
+        </w:rPr>
+        <w:t xml:space="preserve"> para </w:t>
+      </w:r>
+      <w:proofErr w:type="spellStart"/>
+      <w:r>
+        <w:rPr>
+          <w:lang w:val="en-US"/>
+        </w:rPr>
+        <w:t>executar</w:t>
+      </w:r>
+      <w:proofErr w:type="spellEnd"/>
+      <w:r>
+        <w:rPr>
+          <w:lang w:val="en-US"/>
+        </w:rPr>
+        <w:t xml:space="preserve"> o </w:t>
+      </w:r>
+      <w:proofErr w:type="spellStart"/>
+      <w:r>
+        <w:rPr>
+          <w:lang w:val="en-US"/>
+        </w:rPr>
+        <w:t>sistem</w:t>
+      </w:r>
       <w:bookmarkStart w:id="0" w:name="_GoBack"/>
       <w:bookmarkEnd w:id="0"/>
+      <w:r>
+        <w:rPr>
+          <w:lang w:val="en-US"/>
+        </w:rPr>
+        <w:t>a</w:t>
+      </w:r>
+      <w:proofErr w:type="spellEnd"/>
+      <w:r>
+        <w:rPr>
+          <w:lang w:val="en-US"/>
+        </w:rPr>
+        <w:t xml:space="preserve"> </w:t>
+      </w:r>
+      <w:proofErr w:type="spellStart"/>
+      <w:r>
+        <w:rPr>
+          <w:lang w:val="en-US"/>
+        </w:rPr>
+        <w:t>minehash</w:t>
+      </w:r>
+      <w:proofErr w:type="spellEnd"/>
+      <w:r>
+        <w:rPr>
+          <w:lang w:val="en-US"/>
+        </w:rPr>
+        <w:t xml:space="preserve"> ”</w:t>
+      </w:r>
+    </w:p>
+    <w:p>
+      <w:pPr>
+        <w:pStyle w:val="SemEspaamento"/>
+        <w:rPr>
+          <w:lang w:val="en-US"/>
+        </w:rPr>
+      </w:pPr>
+      <w:r>
+        <w:rPr>
+          <w:lang w:val="en-US"/>
+        </w:rPr>
+        <w:lastRenderedPageBreak/>
+        <w:t>}</w:t>
+      </w:r>
+    </w:p>
+    <w:p>
+      <w:pPr>
+        <w:tabs>
+          <w:tab w:val="left" w:pos="1613"/>
+        </w:tabs>
+        <w:rPr>
+          <w:lang w:val="en-US"/>
+        </w:rPr>
+      </w:pPr>
+    </w:p>
+    <w:p>
+      <w:pPr>
+        <w:tabs>
+          <w:tab w:val="left" w:pos="1613"/>
+        </w:tabs>
+        <w:rPr>
+          <w:lang w:val="en-US"/>
+        </w:rPr>
+      </w:pPr>
+    </w:p>
+    <w:p>
+      <w:pPr>
+        <w:tabs>
+          <w:tab w:val="left" w:pos="1613"/>
+        </w:tabs>
+        <w:rPr>
+          <w:lang w:val="en-US"/>
+        </w:rPr>
+      </w:pPr>
+      <w:r>
+        <w:rPr>
+          <w:lang w:val="en-US"/>
+        </w:rPr>
+        <w:t xml:space="preserve">function </w:t>
+      </w:r>
+      <w:proofErr w:type="gramStart"/>
+      <w:r>
+        <w:rPr>
+          <w:lang w:val="en-US"/>
+        </w:rPr>
+        <w:t>jar(</w:t>
+      </w:r>
+      <w:proofErr w:type="gramEnd"/>
+      <w:r>
+        <w:rPr>
+          <w:lang w:val="en-US"/>
+        </w:rPr>
+        <w:t>){</w:t>
+      </w:r>
+    </w:p>
+    <w:p>
+      <w:pPr>
+        <w:tabs>
+          <w:tab w:val="left" w:pos="1613"/>
+        </w:tabs>
+        <w:rPr>
+          <w:lang w:val="en-US"/>
+        </w:rPr>
+      </w:pPr>
+      <w:r>
+        <w:rPr>
+          <w:lang w:val="en-US"/>
+        </w:rPr>
+        <w:t xml:space="preserve">java -jar </w:t>
+      </w:r>
+      <w:r>
+        <w:rPr>
+          <w:lang w:val="en-US"/>
+        </w:rPr>
+        <w:t>aplicacao-oshi-1.0-SNAPSHOT</w:t>
+      </w:r>
+      <w:r>
+        <w:rPr>
+          <w:lang w:val="en-US"/>
+        </w:rPr>
+        <w:t>.jar</w:t>
+      </w:r>
+      <w:r>
+        <w:rPr>
+          <w:lang w:val="en-US"/>
+        </w:rPr>
+        <w:t xml:space="preserve">    </w:t>
+      </w:r>
+      <w:r>
+        <w:rPr>
+          <w:lang w:val="en-US"/>
+        </w:rPr>
+        <w:t>2&gt;/dev/null</w:t>
+      </w:r>
+    </w:p>
+    <w:p>
+      <w:pPr>
+        <w:tabs>
+          <w:tab w:val="left" w:pos="1613"/>
+        </w:tabs>
+        <w:rPr>
+          <w:lang w:val="en-US"/>
+        </w:rPr>
+      </w:pPr>
+      <w:r>
+        <w:rPr>
+          <w:lang w:val="en-US"/>
+        </w:rPr>
+        <w:t xml:space="preserve">               if </w:t>
+      </w:r>
+      <w:proofErr w:type="gramStart"/>
+      <w:r>
+        <w:rPr>
+          <w:lang w:val="en-US"/>
+        </w:rPr>
+        <w:t>[  $</w:t>
+      </w:r>
+      <w:proofErr w:type="gramEnd"/>
+      <w:r>
+        <w:rPr>
+          <w:lang w:val="en-US"/>
+        </w:rPr>
+        <w:t>?  -</w:t>
+      </w:r>
+      <w:proofErr w:type="gramStart"/>
+      <w:r>
+        <w:rPr>
+          <w:lang w:val="en-US"/>
+        </w:rPr>
+        <w:t>ne  0</w:t>
+      </w:r>
+      <w:proofErr w:type="gramEnd"/>
+      <w:r>
+        <w:rPr>
+          <w:lang w:val="en-US"/>
+        </w:rPr>
+        <w:t xml:space="preserve">  ]</w:t>
+      </w:r>
+    </w:p>
+    <w:p>
+      <w:pPr>
+        <w:tabs>
+          <w:tab w:val="left" w:pos="1613"/>
+        </w:tabs>
+        <w:rPr>
+          <w:lang w:val="en-US"/>
+        </w:rPr>
+      </w:pPr>
+      <w:r>
+        <w:rPr>
+          <w:lang w:val="en-US"/>
+        </w:rPr>
+        <w:tab/>
+        <w:t xml:space="preserve">then </w:t>
+      </w:r>
+    </w:p>
+    <w:p>
+      <w:pPr>
+        <w:tabs>
+          <w:tab w:val="left" w:pos="1613"/>
+        </w:tabs>
+        <w:rPr>
+          <w:lang w:val="en-US"/>
+        </w:rPr>
+      </w:pPr>
+      <w:r>
+        <w:rPr>
+          <w:lang w:val="en-US"/>
+        </w:rPr>
+        <w:tab/>
+      </w:r>
+      <w:proofErr w:type="spellStart"/>
+      <w:r>
+        <w:rPr>
+          <w:lang w:val="en-US"/>
+        </w:rPr>
+        <w:t>sudo</w:t>
+      </w:r>
+      <w:proofErr w:type="spellEnd"/>
+      <w:r>
+        <w:rPr>
+          <w:lang w:val="en-US"/>
+        </w:rPr>
+        <w:t xml:space="preserve"> java -jar / </w:t>
+      </w:r>
+      <w:proofErr w:type="spellStart"/>
+      <w:r>
+        <w:rPr>
+          <w:lang w:val="en-US"/>
+        </w:rPr>
+        <w:t>usr</w:t>
+      </w:r>
+      <w:proofErr w:type="spellEnd"/>
+      <w:r>
+        <w:rPr>
+          <w:lang w:val="en-US"/>
+        </w:rPr>
+        <w:t>/local/bin</w:t>
+      </w:r>
+      <w:proofErr w:type="gramStart"/>
+      <w:r>
+        <w:rPr>
+          <w:lang w:val="en-US"/>
+        </w:rPr>
+        <w:t xml:space="preserve">/  </w:t>
+      </w:r>
+      <w:r>
+        <w:rPr>
+          <w:lang w:val="en-US"/>
+        </w:rPr>
+        <w:t>aplicacao-oshi-1.0-SNAPSHOT</w:t>
+      </w:r>
+      <w:r>
+        <w:rPr>
+          <w:lang w:val="en-US"/>
+        </w:rPr>
+        <w:t>.jar</w:t>
+      </w:r>
+      <w:proofErr w:type="gramEnd"/>
+    </w:p>
+    <w:p>
+      <w:pPr>
+        <w:tabs>
+          <w:tab w:val="left" w:pos="1613"/>
+        </w:tabs>
+        <w:rPr>
+          <w:lang w:val="en-US"/>
+        </w:rPr>
+      </w:pPr>
+      <w:r>
+        <w:rPr>
+          <w:lang w:val="en-US"/>
+        </w:rPr>
+        <w:t xml:space="preserve"> if</w:t>
+      </w:r>
+    </w:p>
+    <w:p>
+      <w:pPr>
+        <w:tabs>
+          <w:tab w:val="left" w:pos="1613"/>
+        </w:tabs>
+        <w:rPr>
+          <w:lang w:val="en-US"/>
+        </w:rPr>
+      </w:pPr>
+      <w:r>
+        <w:rPr>
+          <w:lang w:val="en-US"/>
+        </w:rPr>
+        <w:t>}</w:t>
+      </w:r>
+      <w:r>
+        <w:rPr>
+          <w:lang w:val="en-US"/>
+        </w:rPr>
+        <w:t xml:space="preserve"> </w:t>
+      </w:r>
+    </w:p>
+    <w:p>
+      <w:pPr>
+        <w:tabs>
+          <w:tab w:val="left" w:pos="1613"/>
+        </w:tabs>
+        <w:rPr>
+          <w:lang w:val="en-US"/>
+        </w:rPr>
+      </w:pPr>
+      <w:r>
+        <w:rPr>
+          <w:lang w:val="en-US"/>
+        </w:rPr>
+        <w:t xml:space="preserve">central </w:t>
+      </w:r>
+    </w:p>
+    <w:p>
+      <w:pPr>
+        <w:tabs>
+          <w:tab w:val="left" w:pos="1613"/>
+        </w:tabs>
+        <w:rPr>
+          <w:lang w:val="en-US"/>
+        </w:rPr>
+      </w:pPr>
+    </w:p>
+    <w:p>
+      <w:pPr>
+        <w:tabs>
+          <w:tab w:val="left" w:pos="1613"/>
+        </w:tabs>
+        <w:rPr>
+          <w:lang w:val="en-US"/>
+        </w:rPr>
+      </w:pPr>
+    </w:p>
+    <w:p>
+      <w:pPr>
+        <w:tabs>
+          <w:tab w:val="left" w:pos="1613"/>
+        </w:tabs>
+        <w:rPr>
+          <w:lang w:val="en-US"/>
+        </w:rPr>
+      </w:pPr>
+    </w:p>
+    <w:p>
+      <w:pPr>
+        <w:tabs>
+          <w:tab w:val="left" w:pos="1613"/>
+        </w:tabs>
+        <w:rPr>
+          <w:lang w:val="en-US"/>
+        </w:rPr>
+      </w:pPr>
+    </w:p>
+    <w:p>
+      <w:pPr>
+        <w:pBdr>
+          <w:bottom w:val="double" w:sz="6" w:space="1" w:color="auto"/>
+        </w:pBdr>
+        <w:tabs>
+          <w:tab w:val="left" w:pos="1613"/>
+        </w:tabs>
+        <w:rPr>
+          <w:lang w:val="en-US"/>
+        </w:rPr>
+      </w:pPr>
+    </w:p>
+    <w:p>
+      <w:pPr>
+        <w:tabs>
+          <w:tab w:val="left" w:pos="1613"/>
+        </w:tabs>
+        <w:rPr>
+          <w:lang w:val="en-US"/>
+        </w:rPr>
+      </w:pPr>
+      <w:r>
+        <w:rPr>
+          <w:lang w:val="en-US"/>
+        </w:rPr>
+        <w:t xml:space="preserve">Teste </w:t>
+      </w:r>
+      <w:proofErr w:type="spellStart"/>
+      <w:r>
+        <w:rPr>
+          <w:lang w:val="en-US"/>
+        </w:rPr>
+        <w:t>caso</w:t>
+      </w:r>
+      <w:proofErr w:type="spellEnd"/>
+      <w:r>
+        <w:rPr>
+          <w:lang w:val="en-US"/>
+        </w:rPr>
+        <w:t xml:space="preserve"> der B.O</w:t>
+      </w:r>
+    </w:p>
+    <w:p>
+      <w:pPr>
+        <w:tabs>
+          <w:tab w:val="left" w:pos="1613"/>
+        </w:tabs>
+        <w:rPr>
+          <w:lang w:val="en-US"/>
+        </w:rPr>
+      </w:pPr>
+    </w:p>
+    <w:p>
+      <w:pPr>
+        <w:pStyle w:val="SemEspaamento"/>
+      </w:pPr>
+      <w:proofErr w:type="spellStart"/>
+      <w:proofErr w:type="gramStart"/>
+      <w:r>
+        <w:t>if</w:t>
+      </w:r>
+      <w:proofErr w:type="spellEnd"/>
+      <w:proofErr w:type="gramEnd"/>
+      <w:r>
+        <w:t xml:space="preserve"> [ $? = 0 ]</w:t>
+      </w:r>
+    </w:p>
+    <w:p>
+      <w:pPr>
+        <w:pStyle w:val="SemEspaamento"/>
+      </w:pPr>
+      <w:proofErr w:type="spellStart"/>
+      <w:proofErr w:type="gramStart"/>
+      <w:r>
+        <w:t>then</w:t>
+      </w:r>
+      <w:proofErr w:type="spellEnd"/>
+      <w:proofErr w:type="gramEnd"/>
+      <w:r>
+        <w:t xml:space="preserve"> </w:t>
+      </w:r>
+      <w:proofErr w:type="spellStart"/>
+      <w:r>
+        <w:t>echo</w:t>
+      </w:r>
+      <w:proofErr w:type="spellEnd"/>
+      <w:r>
+        <w:t xml:space="preserve"> “ok”</w:t>
+      </w:r>
+    </w:p>
+    <w:p>
+      <w:pPr>
+        <w:pStyle w:val="SemEspaamento"/>
+      </w:pPr>
+    </w:p>
+    <w:p>
+      <w:pPr>
+        <w:pStyle w:val="SemEspaamento"/>
+        <w:shd w:val="clear" w:color="auto" w:fill="FFFFFF" w:themeFill="background1"/>
+        <w:rPr>
+          <w:color w:val="D9D9D9" w:themeColor="background1" w:themeShade="D9"/>
+        </w:rPr>
+      </w:pPr>
+      <w:proofErr w:type="spellStart"/>
+      <w:proofErr w:type="gramStart"/>
+      <w:r>
+        <w:rPr>
+          <w:color w:val="D9D9D9" w:themeColor="background1" w:themeShade="D9"/>
+        </w:rPr>
+        <w:t>sudo</w:t>
+      </w:r>
+      <w:proofErr w:type="spellEnd"/>
+      <w:proofErr w:type="gramEnd"/>
+      <w:r>
+        <w:rPr>
+          <w:color w:val="D9D9D9" w:themeColor="background1" w:themeShade="D9"/>
+        </w:rPr>
+        <w:t xml:space="preserve"> </w:t>
+      </w:r>
+      <w:proofErr w:type="spellStart"/>
+      <w:r>
+        <w:rPr>
+          <w:color w:val="D9D9D9" w:themeColor="background1" w:themeShade="D9"/>
+        </w:rPr>
+        <w:t>apt-get</w:t>
+      </w:r>
+      <w:proofErr w:type="spellEnd"/>
+      <w:r>
+        <w:rPr>
+          <w:color w:val="D9D9D9" w:themeColor="background1" w:themeShade="D9"/>
+        </w:rPr>
+        <w:t xml:space="preserve"> </w:t>
+      </w:r>
+      <w:proofErr w:type="spellStart"/>
+      <w:r>
+        <w:rPr>
+          <w:color w:val="D9D9D9" w:themeColor="background1" w:themeShade="D9"/>
+        </w:rPr>
+        <w:t>update</w:t>
+      </w:r>
+      <w:proofErr w:type="spellEnd"/>
+    </w:p>
+    <w:p>
+      <w:pPr>
+        <w:pStyle w:val="SemEspaamento"/>
+        <w:shd w:val="clear" w:color="auto" w:fill="FFFFFF" w:themeFill="background1"/>
+        <w:rPr>
+          <w:color w:val="D9D9D9" w:themeColor="background1" w:themeShade="D9"/>
+        </w:rPr>
+      </w:pPr>
+      <w:proofErr w:type="spellStart"/>
+      <w:proofErr w:type="gramStart"/>
+      <w:r>
+        <w:rPr>
+          <w:color w:val="D9D9D9" w:themeColor="background1" w:themeShade="D9"/>
+        </w:rPr>
+        <w:t>sudo</w:t>
+      </w:r>
+      <w:proofErr w:type="spellEnd"/>
+      <w:proofErr w:type="gramEnd"/>
+      <w:r>
+        <w:rPr>
+          <w:color w:val="D9D9D9" w:themeColor="background1" w:themeShade="D9"/>
+        </w:rPr>
+        <w:t xml:space="preserve"> </w:t>
+      </w:r>
+      <w:proofErr w:type="spellStart"/>
+      <w:r>
+        <w:rPr>
+          <w:color w:val="D9D9D9" w:themeColor="background1" w:themeShade="D9"/>
+        </w:rPr>
+        <w:t>add-apt-repository</w:t>
+      </w:r>
+      <w:proofErr w:type="spellEnd"/>
+      <w:r>
+        <w:rPr>
+          <w:color w:val="D9D9D9" w:themeColor="background1" w:themeShade="D9"/>
+        </w:rPr>
+        <w:t xml:space="preserve"> </w:t>
+      </w:r>
+      <w:proofErr w:type="spellStart"/>
+      <w:r>
+        <w:rPr>
+          <w:color w:val="D9D9D9" w:themeColor="background1" w:themeShade="D9"/>
+        </w:rPr>
+        <w:t>ppa:openjdk-r</w:t>
+      </w:r>
+      <w:proofErr w:type="spellEnd"/>
+      <w:r>
+        <w:rPr>
+          <w:color w:val="D9D9D9" w:themeColor="background1" w:themeShade="D9"/>
+        </w:rPr>
+        <w:t>/</w:t>
+      </w:r>
+      <w:proofErr w:type="spellStart"/>
+      <w:r>
+        <w:rPr>
+          <w:color w:val="D9D9D9" w:themeColor="background1" w:themeShade="D9"/>
+        </w:rPr>
+        <w:t>ppa</w:t>
+      </w:r>
+      <w:proofErr w:type="spellEnd"/>
+    </w:p>
+    <w:p>
+      <w:pPr>
+        <w:pStyle w:val="SemEspaamento"/>
+        <w:rPr>
+          <w:color w:val="D9D9D9" w:themeColor="background1" w:themeShade="D9"/>
+        </w:rPr>
+      </w:pPr>
+      <w:proofErr w:type="spellStart"/>
+      <w:proofErr w:type="gramStart"/>
+      <w:r>
+        <w:t>sudo</w:t>
+      </w:r>
+      <w:proofErr w:type="spellEnd"/>
+      <w:proofErr w:type="gramEnd"/>
+      <w:r>
+        <w:t xml:space="preserve"> </w:t>
+      </w:r>
+      <w:proofErr w:type="spellStart"/>
+      <w:r>
+        <w:t>apt-get</w:t>
+      </w:r>
+      <w:proofErr w:type="spellEnd"/>
+      <w:r>
+        <w:t xml:space="preserve"> </w:t>
+      </w:r>
+      <w:proofErr w:type="spellStart"/>
+      <w:r>
+        <w:t>install</w:t>
+      </w:r>
+      <w:proofErr w:type="spellEnd"/>
+      <w:r>
+        <w:t xml:space="preserve"> openjdk-8-jdk</w:t>
+      </w:r>
+      <w:r>
+        <w:t xml:space="preserve">  </w:t>
+      </w:r>
+      <w:r>
+        <w:rPr>
+          <w:color w:val="D9D9D9" w:themeColor="background1" w:themeShade="D9"/>
+        </w:rPr>
+        <w:t xml:space="preserve">// instala </w:t>
+      </w:r>
+      <w:proofErr w:type="spellStart"/>
+      <w:r>
+        <w:rPr>
+          <w:color w:val="D9D9D9" w:themeColor="background1" w:themeShade="D9"/>
+        </w:rPr>
+        <w:t>jdk</w:t>
+      </w:r>
+      <w:proofErr w:type="spellEnd"/>
+      <w:r>
+        <w:rPr>
+          <w:color w:val="D9D9D9" w:themeColor="background1" w:themeShade="D9"/>
+        </w:rPr>
+        <w:t xml:space="preserve"> se precisar baixa o </w:t>
+      </w:r>
+      <w:proofErr w:type="spellStart"/>
+      <w:r>
+        <w:rPr>
+          <w:color w:val="D9D9D9" w:themeColor="background1" w:themeShade="D9"/>
+        </w:rPr>
+        <w:t>java</w:t>
+      </w:r>
+      <w:proofErr w:type="spellEnd"/>
+      <w:r>
+        <w:rPr>
+          <w:color w:val="D9D9D9" w:themeColor="background1" w:themeShade="D9"/>
+        </w:rPr>
+        <w:t xml:space="preserve"> </w:t>
+      </w:r>
+    </w:p>
+    <w:p>
+      <w:pPr>
+        <w:pStyle w:val="SemEspaamento"/>
+      </w:pPr>
+      <w:proofErr w:type="spellStart"/>
+      <w:proofErr w:type="gramStart"/>
+      <w:r>
+        <w:t>fi</w:t>
+      </w:r>
+      <w:proofErr w:type="spellEnd"/>
+      <w:r>
+        <w:t xml:space="preserve">  </w:t>
+      </w:r>
+      <w:r>
+        <w:rPr>
+          <w:color w:val="D9D9D9" w:themeColor="background1" w:themeShade="D9"/>
+        </w:rPr>
+        <w:t>/</w:t>
+      </w:r>
+      <w:proofErr w:type="gramEnd"/>
+      <w:r>
+        <w:rPr>
+          <w:color w:val="D9D9D9" w:themeColor="background1" w:themeShade="D9"/>
+        </w:rPr>
+        <w:t xml:space="preserve">/ identifica o final do </w:t>
+      </w:r>
+      <w:proofErr w:type="spellStart"/>
+      <w:r>
+        <w:rPr>
+          <w:color w:val="D9D9D9" w:themeColor="background1" w:themeShade="D9"/>
+        </w:rPr>
+        <w:t>if</w:t>
+      </w:r>
+      <w:proofErr w:type="spellEnd"/>
+      <w:r>
+        <w:rPr>
+          <w:color w:val="D9D9D9" w:themeColor="background1" w:themeShade="D9"/>
+        </w:rPr>
+        <w:t xml:space="preserve"> </w:t>
+      </w:r>
+    </w:p>
+    <w:p>
+      <w:pPr>
+        <w:pStyle w:val="SemEspaamento"/>
+      </w:pPr>
+    </w:p>
+    <w:p>
+      <w:pPr>
+        <w:pStyle w:val="SemEspaamento"/>
+      </w:pPr>
+      <w:proofErr w:type="spellStart"/>
+      <w:proofErr w:type="gramStart"/>
+      <w:r>
+        <w:t>sudo</w:t>
+      </w:r>
+      <w:proofErr w:type="spellEnd"/>
+      <w:proofErr w:type="gramEnd"/>
+      <w:r>
+        <w:t xml:space="preserve"> </w:t>
+      </w:r>
+      <w:proofErr w:type="spellStart"/>
+      <w:r>
+        <w:t>cp</w:t>
+      </w:r>
+      <w:proofErr w:type="spellEnd"/>
+      <w:r>
+        <w:t xml:space="preserve"> executminehash.sh /</w:t>
+      </w:r>
+      <w:proofErr w:type="spellStart"/>
+      <w:r>
+        <w:t>usr</w:t>
+      </w:r>
+      <w:proofErr w:type="spellEnd"/>
+      <w:r>
+        <w:t>/local/bin</w:t>
+      </w:r>
+    </w:p>
+    <w:p>
+      <w:pPr>
+        <w:pStyle w:val="SemEspaamento"/>
+      </w:pPr>
+    </w:p>
+    <w:p>
+      <w:pPr>
+        <w:pStyle w:val="SemEspaamento"/>
+      </w:pPr>
+      <w:proofErr w:type="spellStart"/>
+      <w:proofErr w:type="gramStart"/>
+      <w:r>
+        <w:t>echo</w:t>
+      </w:r>
+      <w:proofErr w:type="spellEnd"/>
+      <w:proofErr w:type="gramEnd"/>
+      <w:r>
+        <w:t xml:space="preserve"> </w:t>
+      </w:r>
+      <w:proofErr w:type="spellStart"/>
+      <w:r>
+        <w:t>java</w:t>
+      </w:r>
+      <w:proofErr w:type="spellEnd"/>
+      <w:r>
+        <w:t xml:space="preserve"> -</w:t>
+      </w:r>
+      <w:proofErr w:type="spellStart"/>
+      <w:r>
+        <w:t>jar</w:t>
+      </w:r>
+      <w:proofErr w:type="spellEnd"/>
+      <w:r>
+        <w:t xml:space="preserve"> /home/aluno/’Área de Trabalho’/minehash.jar</w:t>
+      </w:r>
+    </w:p>
+    <w:p>
+      <w:pPr>
+        <w:pStyle w:val="SemEspaamento"/>
+      </w:pPr>
+      <w:r>
+        <w:t xml:space="preserve">&gt; </w:t>
+      </w:r>
+      <w:proofErr w:type="gramStart"/>
+      <w:r>
+        <w:t>executminehash.sh</w:t>
+      </w:r>
+      <w:r>
+        <w:t xml:space="preserve">  </w:t>
+      </w:r>
+      <w:r>
+        <w:rPr>
+          <w:color w:val="D9D9D9" w:themeColor="background1" w:themeShade="D9"/>
+        </w:rPr>
+        <w:t>/</w:t>
+      </w:r>
+      <w:proofErr w:type="gramEnd"/>
+      <w:r>
+        <w:rPr>
+          <w:color w:val="D9D9D9" w:themeColor="background1" w:themeShade="D9"/>
+        </w:rPr>
+        <w:t xml:space="preserve">/executar o script de instalação  </w:t>
+      </w:r>
+    </w:p>
+    <w:p>
+      <w:pPr>
+        <w:pStyle w:val="SemEspaamento"/>
+        <w:rPr>
+          <w:color w:val="D9D9D9" w:themeColor="background1" w:themeShade="D9"/>
+        </w:rPr>
+      </w:pPr>
+      <w:proofErr w:type="spellStart"/>
+      <w:proofErr w:type="gramStart"/>
+      <w:r>
+        <w:t>chmod</w:t>
+      </w:r>
+      <w:proofErr w:type="spellEnd"/>
+      <w:proofErr w:type="gramEnd"/>
+      <w:r>
+        <w:t xml:space="preserve"> +x executminehash.sh</w:t>
+      </w:r>
+      <w:r>
+        <w:t xml:space="preserve">  </w:t>
+      </w:r>
+      <w:r>
+        <w:rPr>
+          <w:color w:val="D9D9D9" w:themeColor="background1" w:themeShade="D9"/>
+        </w:rPr>
+        <w:t xml:space="preserve">// dar a permissão </w:t>
+      </w:r>
+    </w:p>
+    <w:p>
+      <w:pPr>
+        <w:tabs>
+          <w:tab w:val="left" w:pos="1613"/>
+        </w:tabs>
+        <w:rPr>
+          <w:color w:val="D9D9D9" w:themeColor="background1" w:themeShade="D9"/>
+        </w:rPr>
+      </w:pPr>
+    </w:p>
+    <w:p>
+      <w:pPr>
+        <w:tabs>
+          <w:tab w:val="left" w:pos="1613"/>
+        </w:tabs>
+        <w:rPr>
+          <w:color w:val="D9D9D9" w:themeColor="background1" w:themeShade="D9"/>
+        </w:rPr>
+      </w:pPr>
+      <w:r>
+        <w:rPr>
+          <w:color w:val="D9D9D9" w:themeColor="background1" w:themeShade="D9"/>
+        </w:rPr>
+        <w:t>.</w:t>
+      </w:r>
+      <w:proofErr w:type="spellStart"/>
+      <w:proofErr w:type="gramStart"/>
+      <w:r>
+        <w:rPr>
+          <w:color w:val="D9D9D9" w:themeColor="background1" w:themeShade="D9"/>
+        </w:rPr>
+        <w:t>sh</w:t>
+      </w:r>
+      <w:proofErr w:type="spellEnd"/>
+      <w:r>
+        <w:rPr>
+          <w:color w:val="D9D9D9" w:themeColor="background1" w:themeShade="D9"/>
+        </w:rPr>
+        <w:t xml:space="preserve">  executável</w:t>
+      </w:r>
+      <w:proofErr w:type="gramEnd"/>
+      <w:r>
+        <w:rPr>
+          <w:color w:val="D9D9D9" w:themeColor="background1" w:themeShade="D9"/>
+        </w:rPr>
+        <w:t xml:space="preserve"> só extensão </w:t>
+      </w:r>
+    </w:p>
+    <w:p>
+      <w:pPr>
+        <w:tabs>
+          <w:tab w:val="left" w:pos="1613"/>
+        </w:tabs>
+        <w:rPr>
+          <w:color w:val="D9D9D9" w:themeColor="background1" w:themeShade="D9"/>
+        </w:rPr>
+      </w:pPr>
+      <w:proofErr w:type="spellStart"/>
+      <w:proofErr w:type="gramStart"/>
+      <w:r>
+        <w:t>java</w:t>
+      </w:r>
+      <w:proofErr w:type="spellEnd"/>
+      <w:proofErr w:type="gramEnd"/>
+      <w:r>
+        <w:t xml:space="preserve"> -</w:t>
+      </w:r>
+      <w:proofErr w:type="spellStart"/>
+      <w:r>
+        <w:t>jar</w:t>
+      </w:r>
+      <w:proofErr w:type="spellEnd"/>
+      <w:r>
+        <w:t xml:space="preserve"> /home/aluno/’Área de Trabalho’/minehash.jar</w:t>
+      </w:r>
+    </w:p>
+    <w:p>
+      <w:pPr>
+        <w:tabs>
+          <w:tab w:val="left" w:pos="1613"/>
+        </w:tabs>
+        <w:rPr>
+          <w:lang w:val="en-US"/>
+        </w:rPr>
+      </w:pPr>
     </w:p>
     <w:sectPr>
       <w:pgSz w:w="11906" w:h="16838"/>
@@ -492,7 +2305,7 @@
 </file>
 
 <file path=word/styles.xml><?xml version="1.0" encoding="utf-8"?>
-<w:styles xmlns:mc="http://schemas.openxmlformats.org/markup-compatibility/2006" xmlns:r="http://schemas.openxmlformats.org/officeDocument/2006/relationships" xmlns:w="http://schemas.openxmlformats.org/wordprocessingml/2006/main" xmlns:w14="http://schemas.microsoft.com/office/word/2010/wordml" xmlns:w15="http://schemas.microsoft.com/office/word/2012/wordml" xmlns:w16cid="http://schemas.microsoft.com/office/word/2016/wordml/cid" xmlns:w16se="http://schemas.microsoft.com/office/word/2015/wordml/symex" mc:Ignorable="w14 w15 w16se w16cid">
+<w:styles xmlns:mc="http://schemas.openxmlformats.org/markup-compatibility/2006" xmlns:r="http://schemas.openxmlformats.org/officeDocument/2006/relationships" xmlns:w="http://schemas.openxmlformats.org/wordprocessingml/2006/main" xmlns:w14="http://schemas.microsoft.com/office/word/2010/wordml" xmlns:w15="http://schemas.microsoft.com/office/word/2012/wordml" xmlns:w16se="http://schemas.microsoft.com/office/word/2015/wordml/symex" mc:Ignorable="w14 w15 w16se">
   <w:docDefaults>
     <w:rPrDefault>
       <w:rPr>
@@ -508,7 +2321,7 @@
       </w:pPr>
     </w:pPrDefault>
   </w:docDefaults>
-  <w:latentStyles w:defLockedState="0" w:defUIPriority="99" w:defSemiHidden="0" w:defUnhideWhenUsed="0" w:defQFormat="0" w:count="376">
+  <w:latentStyles w:defLockedState="0" w:defUIPriority="99" w:defSemiHidden="0" w:defUnhideWhenUsed="0" w:defQFormat="0" w:count="371">
     <w:lsdException w:name="Normal" w:uiPriority="0" w:qFormat="1"/>
     <w:lsdException w:name="heading 1" w:uiPriority="9" w:qFormat="1"/>
     <w:lsdException w:name="heading 2" w:semiHidden="1" w:uiPriority="9" w:unhideWhenUsed="1" w:qFormat="1"/>
@@ -880,11 +2693,6 @@
     <w:lsdException w:name="List Table 5 Dark Accent 6" w:uiPriority="50"/>
     <w:lsdException w:name="List Table 6 Colorful Accent 6" w:uiPriority="51"/>
     <w:lsdException w:name="List Table 7 Colorful Accent 6" w:uiPriority="52"/>
-    <w:lsdException w:name="Mention" w:semiHidden="1" w:unhideWhenUsed="1"/>
-    <w:lsdException w:name="Smart Hyperlink" w:semiHidden="1" w:unhideWhenUsed="1"/>
-    <w:lsdException w:name="Hashtag" w:semiHidden="1" w:unhideWhenUsed="1"/>
-    <w:lsdException w:name="Unresolved Mention" w:semiHidden="1" w:unhideWhenUsed="1"/>
-    <w:lsdException w:name="Smart Link" w:semiHidden="1" w:unhideWhenUsed="1"/>
   </w:latentStyles>
   <w:style w:type="paragraph" w:default="1" w:styleId="Normal">
     <w:name w:val="Normal"/>
@@ -1053,7 +2861,7 @@
       <w:u w:val="single"/>
     </w:rPr>
   </w:style>
-  <w:style w:type="character" w:styleId="MenoPendente">
+  <w:style w:type="character" w:customStyle="1" w:styleId="UnresolvedMention">
     <w:name w:val="Unresolved Mention"/>
     <w:basedOn w:val="Fontepargpadro"/>
     <w:uiPriority w:val="99"/>

</xml_diff>